<commit_message>
added some open issues of DlogGroup
git-svn-id: https://svn.cs.biu.ac.il/svn/development/SDK@522 ba1fec17-5bc3-4c1d-a110-6a66ae20c876
</commit_message>
<xml_diff>
--- a/Docs/Miscelanous/SCAPI Project open tasks.docx
+++ b/Docs/Miscelanous/SCAPI Project open tasks.docx
@@ -23,11 +23,11 @@
         <w:tblLook w:val="04A0" w:firstRow="1" w:lastRow="0" w:firstColumn="1" w:lastColumn="0" w:noHBand="0" w:noVBand="1"/>
       </w:tblPr>
       <w:tblGrid>
-        <w:gridCol w:w="1565"/>
+        <w:gridCol w:w="1640"/>
         <w:gridCol w:w="2542"/>
-        <w:gridCol w:w="1384"/>
-        <w:gridCol w:w="2058"/>
-        <w:gridCol w:w="1307"/>
+        <w:gridCol w:w="1352"/>
+        <w:gridCol w:w="2051"/>
+        <w:gridCol w:w="1271"/>
       </w:tblGrid>
       <w:tr>
         <w:tc>
@@ -286,12 +286,142 @@
             <w:r>
               <w:t>Yael</w:t>
             </w:r>
+          </w:p>
+        </w:tc>
+        <w:tc>
+          <w:tcPr>
+            <w:tcW w:w="1717" w:type="dxa"/>
+          </w:tcPr>
+          <w:p/>
+        </w:tc>
+      </w:tr>
+      <w:tr>
+        <w:tc>
+          <w:tcPr>
+            <w:tcW w:w="1767" w:type="dxa"/>
+          </w:tcPr>
+          <w:p>
+            <w:r>
+              <w:t xml:space="preserve">Add get coordinates functions to </w:t>
+            </w:r>
+            <w:proofErr w:type="spellStart"/>
+            <w:r>
+              <w:t>dlog</w:t>
+            </w:r>
+            <w:proofErr w:type="spellEnd"/>
+            <w:r>
+              <w:t xml:space="preserve"> </w:t>
+            </w:r>
+            <w:proofErr w:type="spellStart"/>
+            <w:r>
+              <w:t>GroupElement</w:t>
+            </w:r>
+            <w:proofErr w:type="spellEnd"/>
+          </w:p>
+        </w:tc>
+        <w:tc>
+          <w:tcPr>
+            <w:tcW w:w="1485" w:type="dxa"/>
+          </w:tcPr>
+          <w:p>
+            <w:r>
+              <w:t>1)</w:t>
+            </w:r>
+            <w:r>
+              <w:t xml:space="preserve">Add </w:t>
+            </w:r>
+            <w:proofErr w:type="spellStart"/>
+            <w:r>
+              <w:t>g</w:t>
+            </w:r>
+            <w:r>
+              <w:t>etPointCoordinates</w:t>
+            </w:r>
+            <w:proofErr w:type="spellEnd"/>
+            <w:r>
+              <w:t xml:space="preserve"> function to </w:t>
+            </w:r>
+            <w:proofErr w:type="spellStart"/>
+            <w:r>
+              <w:t>ECPoint</w:t>
+            </w:r>
+            <w:proofErr w:type="spellEnd"/>
+            <w:r>
+              <w:t xml:space="preserve"> classes</w:t>
+            </w:r>
+          </w:p>
+          <w:p>
+            <w:r>
+              <w:t xml:space="preserve">2)Add </w:t>
+            </w:r>
+            <w:proofErr w:type="spellStart"/>
+            <w:r>
+              <w:t>getValue</w:t>
+            </w:r>
+            <w:proofErr w:type="spellEnd"/>
+            <w:r>
+              <w:t xml:space="preserve"> function to </w:t>
+            </w:r>
+            <w:proofErr w:type="spellStart"/>
+            <w:r>
+              <w:t>ZpElement</w:t>
+            </w:r>
+            <w:proofErr w:type="spellEnd"/>
+            <w:r>
+              <w:t xml:space="preserve"> class</w:t>
+            </w:r>
+          </w:p>
+          <w:p>
+            <w:r>
+              <w:t xml:space="preserve">3)Add the function </w:t>
+            </w:r>
+            <w:proofErr w:type="spellStart"/>
+            <w:r>
+              <w:t>getPoint</w:t>
+            </w:r>
+            <w:proofErr w:type="spellEnd"/>
+            <w:r>
+              <w:t xml:space="preserve"> to the </w:t>
+            </w:r>
+            <w:proofErr w:type="spellStart"/>
+            <w:r>
+              <w:t>ECPoint</w:t>
+            </w:r>
+            <w:proofErr w:type="spellEnd"/>
+            <w:r>
+              <w:t xml:space="preserve"> interface (it is already </w:t>
+            </w:r>
+            <w:r>
+              <w:lastRenderedPageBreak/>
+              <w:t>implemented in the concrete classes)</w:t>
+            </w:r>
             <w:bookmarkStart w:id="0" w:name="_GoBack"/>
             <w:bookmarkEnd w:id="0"/>
           </w:p>
         </w:tc>
         <w:tc>
           <w:tcPr>
+            <w:tcW w:w="1759" w:type="dxa"/>
+          </w:tcPr>
+          <w:p>
+            <w:r>
+              <w:lastRenderedPageBreak/>
+              <w:t>2/11/11</w:t>
+            </w:r>
+          </w:p>
+        </w:tc>
+        <w:tc>
+          <w:tcPr>
+            <w:tcW w:w="2128" w:type="dxa"/>
+          </w:tcPr>
+          <w:p>
+            <w:r>
+              <w:t>Moriya</w:t>
+            </w:r>
+          </w:p>
+        </w:tc>
+        <w:tc>
+          <w:tcPr>
             <w:tcW w:w="1717" w:type="dxa"/>
           </w:tcPr>
           <w:p/>
@@ -302,57 +432,79 @@
           <w:tcPr>
             <w:tcW w:w="1767" w:type="dxa"/>
           </w:tcPr>
-          <w:p/>
+          <w:p>
+            <w:r>
+              <w:lastRenderedPageBreak/>
+              <w:t xml:space="preserve">Add the functionality of point at infinity to the </w:t>
+            </w:r>
+            <w:proofErr w:type="spellStart"/>
+            <w:r>
+              <w:t>ECDlog</w:t>
+            </w:r>
+            <w:proofErr w:type="spellEnd"/>
+            <w:r>
+              <w:t xml:space="preserve"> groups</w:t>
+            </w:r>
+          </w:p>
         </w:tc>
         <w:tc>
           <w:tcPr>
             <w:tcW w:w="1485" w:type="dxa"/>
           </w:tcPr>
-          <w:p/>
+          <w:p>
+            <w:r>
+              <w:t xml:space="preserve">1)Add a </w:t>
+            </w:r>
+            <w:proofErr w:type="spellStart"/>
+            <w:r>
+              <w:t>boolean</w:t>
+            </w:r>
+            <w:proofErr w:type="spellEnd"/>
+            <w:r>
+              <w:t xml:space="preserve"> to </w:t>
+            </w:r>
+            <w:proofErr w:type="spellStart"/>
+            <w:r>
+              <w:t>ECPoint</w:t>
+            </w:r>
+            <w:proofErr w:type="spellEnd"/>
+            <w:r>
+              <w:t xml:space="preserve"> that indicates if this point is the infinity</w:t>
+            </w:r>
+          </w:p>
+          <w:p>
+            <w:r>
+              <w:t xml:space="preserve">2)Add the functionality of the infinity point to the functions that operate the points calculations –multiply, </w:t>
+            </w:r>
+            <w:proofErr w:type="spellStart"/>
+            <w:r>
+              <w:t>exponentiate</w:t>
+            </w:r>
+            <w:proofErr w:type="spellEnd"/>
+            <w:r>
+              <w:t>, inverse, etc.</w:t>
+            </w:r>
+          </w:p>
         </w:tc>
         <w:tc>
           <w:tcPr>
             <w:tcW w:w="1759" w:type="dxa"/>
           </w:tcPr>
-          <w:p/>
+          <w:p>
+            <w:r>
+              <w:t>2/11/11</w:t>
+            </w:r>
+          </w:p>
         </w:tc>
         <w:tc>
           <w:tcPr>
             <w:tcW w:w="2128" w:type="dxa"/>
           </w:tcPr>
-          <w:p/>
-        </w:tc>
-        <w:tc>
-          <w:tcPr>
-            <w:tcW w:w="1717" w:type="dxa"/>
-          </w:tcPr>
-          <w:p/>
-        </w:tc>
-      </w:tr>
-      <w:tr>
-        <w:tc>
-          <w:tcPr>
-            <w:tcW w:w="1767" w:type="dxa"/>
-          </w:tcPr>
-          <w:p/>
-        </w:tc>
-        <w:tc>
-          <w:tcPr>
-            <w:tcW w:w="1485" w:type="dxa"/>
-          </w:tcPr>
-          <w:p/>
-        </w:tc>
-        <w:tc>
-          <w:tcPr>
-            <w:tcW w:w="1759" w:type="dxa"/>
-          </w:tcPr>
-          <w:p/>
-        </w:tc>
-        <w:tc>
-          <w:tcPr>
-            <w:tcW w:w="2128" w:type="dxa"/>
-          </w:tcPr>
-          <w:p/>
+          <w:p>
+            <w:r>
+              <w:t>Moriya</w:t>
+            </w:r>
+          </w:p>
         </w:tc>
         <w:tc>
           <w:tcPr>
@@ -467,6 +619,195 @@
     </w:sectPr>
   </w:body>
 </w:document>
+</file>
+
+<file path=word/numbering.xml><?xml version="1.0" encoding="utf-8"?>
+<w:numbering xmlns:wpc="http://schemas.microsoft.com/office/word/2010/wordprocessingCanvas" xmlns:mc="http://schemas.openxmlformats.org/markup-compatibility/2006" xmlns:o="urn:schemas-microsoft-com:office:office" xmlns:r="http://schemas.openxmlformats.org/officeDocument/2006/relationships" xmlns:m="http://schemas.openxmlformats.org/officeDocument/2006/math" xmlns:v="urn:schemas-microsoft-com:vml" xmlns:wp14="http://schemas.microsoft.com/office/word/2010/wordprocessingDrawing" xmlns:wp="http://schemas.openxmlformats.org/drawingml/2006/wordprocessingDrawing" xmlns:w10="urn:schemas-microsoft-com:office:word" xmlns:w="http://schemas.openxmlformats.org/wordprocessingml/2006/main" xmlns:w14="http://schemas.microsoft.com/office/word/2010/wordml" xmlns:wpg="http://schemas.microsoft.com/office/word/2010/wordprocessingGroup" xmlns:wpi="http://schemas.microsoft.com/office/word/2010/wordprocessingInk" xmlns:wne="http://schemas.microsoft.com/office/word/2006/wordml" xmlns:wps="http://schemas.microsoft.com/office/word/2010/wordprocessingShape" mc:Ignorable="w14 wp14">
+  <w:abstractNum w:abstractNumId="0">
+    <w:nsid w:val="0ABE429E"/>
+    <w:multiLevelType w:val="hybridMultilevel"/>
+    <w:tmpl w:val="832E11C4"/>
+    <w:lvl w:ilvl="0" w:tplc="0409000F">
+      <w:start w:val="1"/>
+      <w:numFmt w:val="decimal"/>
+      <w:lvlText w:val="%1."/>
+      <w:lvlJc w:val="left"/>
+      <w:pPr>
+        <w:ind w:left="720" w:hanging="360"/>
+      </w:pPr>
+      <w:rPr>
+        <w:rFonts w:hint="default"/>
+      </w:rPr>
+    </w:lvl>
+    <w:lvl w:ilvl="1" w:tplc="04090019" w:tentative="1">
+      <w:start w:val="1"/>
+      <w:numFmt w:val="lowerLetter"/>
+      <w:lvlText w:val="%2."/>
+      <w:lvlJc w:val="left"/>
+      <w:pPr>
+        <w:ind w:left="1440" w:hanging="360"/>
+      </w:pPr>
+    </w:lvl>
+    <w:lvl w:ilvl="2" w:tplc="0409001B" w:tentative="1">
+      <w:start w:val="1"/>
+      <w:numFmt w:val="lowerRoman"/>
+      <w:lvlText w:val="%3."/>
+      <w:lvlJc w:val="right"/>
+      <w:pPr>
+        <w:ind w:left="2160" w:hanging="180"/>
+      </w:pPr>
+    </w:lvl>
+    <w:lvl w:ilvl="3" w:tplc="0409000F" w:tentative="1">
+      <w:start w:val="1"/>
+      <w:numFmt w:val="decimal"/>
+      <w:lvlText w:val="%4."/>
+      <w:lvlJc w:val="left"/>
+      <w:pPr>
+        <w:ind w:left="2880" w:hanging="360"/>
+      </w:pPr>
+    </w:lvl>
+    <w:lvl w:ilvl="4" w:tplc="04090019" w:tentative="1">
+      <w:start w:val="1"/>
+      <w:numFmt w:val="lowerLetter"/>
+      <w:lvlText w:val="%5."/>
+      <w:lvlJc w:val="left"/>
+      <w:pPr>
+        <w:ind w:left="3600" w:hanging="360"/>
+      </w:pPr>
+    </w:lvl>
+    <w:lvl w:ilvl="5" w:tplc="0409001B" w:tentative="1">
+      <w:start w:val="1"/>
+      <w:numFmt w:val="lowerRoman"/>
+      <w:lvlText w:val="%6."/>
+      <w:lvlJc w:val="right"/>
+      <w:pPr>
+        <w:ind w:left="4320" w:hanging="180"/>
+      </w:pPr>
+    </w:lvl>
+    <w:lvl w:ilvl="6" w:tplc="0409000F" w:tentative="1">
+      <w:start w:val="1"/>
+      <w:numFmt w:val="decimal"/>
+      <w:lvlText w:val="%7."/>
+      <w:lvlJc w:val="left"/>
+      <w:pPr>
+        <w:ind w:left="5040" w:hanging="360"/>
+      </w:pPr>
+    </w:lvl>
+    <w:lvl w:ilvl="7" w:tplc="04090019" w:tentative="1">
+      <w:start w:val="1"/>
+      <w:numFmt w:val="lowerLetter"/>
+      <w:lvlText w:val="%8."/>
+      <w:lvlJc w:val="left"/>
+      <w:pPr>
+        <w:ind w:left="5760" w:hanging="360"/>
+      </w:pPr>
+    </w:lvl>
+    <w:lvl w:ilvl="8" w:tplc="0409001B" w:tentative="1">
+      <w:start w:val="1"/>
+      <w:numFmt w:val="lowerRoman"/>
+      <w:lvlText w:val="%9."/>
+      <w:lvlJc w:val="right"/>
+      <w:pPr>
+        <w:ind w:left="6480" w:hanging="180"/>
+      </w:pPr>
+    </w:lvl>
+  </w:abstractNum>
+  <w:abstractNum w:abstractNumId="1">
+    <w:nsid w:val="38B81A25"/>
+    <w:multiLevelType w:val="hybridMultilevel"/>
+    <w:tmpl w:val="DC5C653E"/>
+    <w:lvl w:ilvl="0" w:tplc="04090011">
+      <w:start w:val="1"/>
+      <w:numFmt w:val="decimal"/>
+      <w:lvlText w:val="%1)"/>
+      <w:lvlJc w:val="left"/>
+      <w:pPr>
+        <w:ind w:left="720" w:hanging="360"/>
+      </w:pPr>
+      <w:rPr>
+        <w:rFonts w:hint="default"/>
+      </w:rPr>
+    </w:lvl>
+    <w:lvl w:ilvl="1" w:tplc="04090019" w:tentative="1">
+      <w:start w:val="1"/>
+      <w:numFmt w:val="lowerLetter"/>
+      <w:lvlText w:val="%2."/>
+      <w:lvlJc w:val="left"/>
+      <w:pPr>
+        <w:ind w:left="1440" w:hanging="360"/>
+      </w:pPr>
+    </w:lvl>
+    <w:lvl w:ilvl="2" w:tplc="0409001B" w:tentative="1">
+      <w:start w:val="1"/>
+      <w:numFmt w:val="lowerRoman"/>
+      <w:lvlText w:val="%3."/>
+      <w:lvlJc w:val="right"/>
+      <w:pPr>
+        <w:ind w:left="2160" w:hanging="180"/>
+      </w:pPr>
+    </w:lvl>
+    <w:lvl w:ilvl="3" w:tplc="0409000F" w:tentative="1">
+      <w:start w:val="1"/>
+      <w:numFmt w:val="decimal"/>
+      <w:lvlText w:val="%4."/>
+      <w:lvlJc w:val="left"/>
+      <w:pPr>
+        <w:ind w:left="2880" w:hanging="360"/>
+      </w:pPr>
+    </w:lvl>
+    <w:lvl w:ilvl="4" w:tplc="04090019" w:tentative="1">
+      <w:start w:val="1"/>
+      <w:numFmt w:val="lowerLetter"/>
+      <w:lvlText w:val="%5."/>
+      <w:lvlJc w:val="left"/>
+      <w:pPr>
+        <w:ind w:left="3600" w:hanging="360"/>
+      </w:pPr>
+    </w:lvl>
+    <w:lvl w:ilvl="5" w:tplc="0409001B" w:tentative="1">
+      <w:start w:val="1"/>
+      <w:numFmt w:val="lowerRoman"/>
+      <w:lvlText w:val="%6."/>
+      <w:lvlJc w:val="right"/>
+      <w:pPr>
+        <w:ind w:left="4320" w:hanging="180"/>
+      </w:pPr>
+    </w:lvl>
+    <w:lvl w:ilvl="6" w:tplc="0409000F" w:tentative="1">
+      <w:start w:val="1"/>
+      <w:numFmt w:val="decimal"/>
+      <w:lvlText w:val="%7."/>
+      <w:lvlJc w:val="left"/>
+      <w:pPr>
+        <w:ind w:left="5040" w:hanging="360"/>
+      </w:pPr>
+    </w:lvl>
+    <w:lvl w:ilvl="7" w:tplc="04090019" w:tentative="1">
+      <w:start w:val="1"/>
+      <w:numFmt w:val="lowerLetter"/>
+      <w:lvlText w:val="%8."/>
+      <w:lvlJc w:val="left"/>
+      <w:pPr>
+        <w:ind w:left="5760" w:hanging="360"/>
+      </w:pPr>
+    </w:lvl>
+    <w:lvl w:ilvl="8" w:tplc="0409001B" w:tentative="1">
+      <w:start w:val="1"/>
+      <w:numFmt w:val="lowerRoman"/>
+      <w:lvlText w:val="%9."/>
+      <w:lvlJc w:val="right"/>
+      <w:pPr>
+        <w:ind w:left="6480" w:hanging="180"/>
+      </w:pPr>
+    </w:lvl>
+  </w:abstractNum>
+  <w:num w:numId="1">
+    <w:abstractNumId w:val="0"/>
+  </w:num>
+  <w:num w:numId="2">
+    <w:abstractNumId w:val="1"/>
+  </w:num>
+</w:numbering>
 </file>
 
 <file path=word/styles.xml><?xml version="1.0" encoding="utf-8"?>
@@ -721,6 +1062,17 @@
       </w:tblCellMar>
     </w:tblPr>
   </w:style>
+  <w:style w:type="paragraph" w:styleId="ListParagraph">
+    <w:name w:val="List Paragraph"/>
+    <w:basedOn w:val="Normal"/>
+    <w:uiPriority w:val="34"/>
+    <w:qFormat/>
+    <w:rsid w:val="00922C9B"/>
+    <w:pPr>
+      <w:ind w:left="720"/>
+      <w:contextualSpacing/>
+    </w:pPr>
+  </w:style>
 </w:styles>
 </file>
 
@@ -975,6 +1327,17 @@
         <w:right w:w="108" w:type="dxa"/>
       </w:tblCellMar>
     </w:tblPr>
+  </w:style>
+  <w:style w:type="paragraph" w:styleId="ListParagraph">
+    <w:name w:val="List Paragraph"/>
+    <w:basedOn w:val="Normal"/>
+    <w:uiPriority w:val="34"/>
+    <w:qFormat/>
+    <w:rsid w:val="00922C9B"/>
+    <w:pPr>
+      <w:ind w:left="720"/>
+      <w:contextualSpacing/>
+    </w:pPr>
   </w:style>
 </w:styles>
 </file>

</xml_diff>

<commit_message>
Added more tasks Added priority column
git-svn-id: https://svn.cs.biu.ac.il/svn/development/SDK@523 ba1fec17-5bc3-4c1d-a110-6a66ae20c876
</commit_message>
<xml_diff>
--- a/Docs/Miscelanous/SCAPI Project open tasks.docx
+++ b/Docs/Miscelanous/SCAPI Project open tasks.docx
@@ -20,19 +20,24 @@
       <w:tblPr>
         <w:tblStyle w:val="TableGrid"/>
         <w:tblW w:w="0" w:type="auto"/>
+        <w:tblLayout w:type="fixed"/>
         <w:tblLook w:val="04A0" w:firstRow="1" w:lastRow="0" w:firstColumn="1" w:lastColumn="0" w:noHBand="0" w:noVBand="1"/>
       </w:tblPr>
       <w:tblGrid>
-        <w:gridCol w:w="1640"/>
-        <w:gridCol w:w="2542"/>
-        <w:gridCol w:w="1352"/>
-        <w:gridCol w:w="2051"/>
-        <w:gridCol w:w="1271"/>
+        <w:gridCol w:w="1515"/>
+        <w:gridCol w:w="11"/>
+        <w:gridCol w:w="1843"/>
+        <w:gridCol w:w="2976"/>
+        <w:gridCol w:w="851"/>
+        <w:gridCol w:w="850"/>
+        <w:gridCol w:w="567"/>
+        <w:gridCol w:w="567"/>
       </w:tblGrid>
       <w:tr>
         <w:tc>
           <w:tcPr>
-            <w:tcW w:w="1767" w:type="dxa"/>
+            <w:tcW w:w="1526" w:type="dxa"/>
+            <w:gridSpan w:val="2"/>
             <w:shd w:val="clear" w:color="auto" w:fill="C6D9F1" w:themeFill="text2" w:themeFillTint="33"/>
           </w:tcPr>
           <w:p>
@@ -43,18 +48,29 @@
         </w:tc>
         <w:tc>
           <w:tcPr>
-            <w:tcW w:w="1485" w:type="dxa"/>
+            <w:tcW w:w="1843" w:type="dxa"/>
             <w:shd w:val="clear" w:color="auto" w:fill="C6D9F1" w:themeFill="text2" w:themeFillTint="33"/>
           </w:tcPr>
           <w:p>
             <w:r>
+              <w:t>Category</w:t>
+            </w:r>
+          </w:p>
+        </w:tc>
+        <w:tc>
+          <w:tcPr>
+            <w:tcW w:w="2976" w:type="dxa"/>
+            <w:shd w:val="clear" w:color="auto" w:fill="C6D9F1" w:themeFill="text2" w:themeFillTint="33"/>
+          </w:tcPr>
+          <w:p>
+            <w:r>
               <w:t>Task description</w:t>
             </w:r>
           </w:p>
         </w:tc>
         <w:tc>
           <w:tcPr>
-            <w:tcW w:w="1759" w:type="dxa"/>
+            <w:tcW w:w="851" w:type="dxa"/>
             <w:shd w:val="clear" w:color="auto" w:fill="C6D9F1" w:themeFill="text2" w:themeFillTint="33"/>
           </w:tcPr>
           <w:p>
@@ -65,18 +81,29 @@
         </w:tc>
         <w:tc>
           <w:tcPr>
-            <w:tcW w:w="2128" w:type="dxa"/>
+            <w:tcW w:w="850" w:type="dxa"/>
             <w:shd w:val="clear" w:color="auto" w:fill="C6D9F1" w:themeFill="text2" w:themeFillTint="33"/>
           </w:tcPr>
           <w:p>
             <w:r>
-              <w:t>Owner/Responsible for solving task</w:t>
-            </w:r>
-          </w:p>
-        </w:tc>
-        <w:tc>
-          <w:tcPr>
-            <w:tcW w:w="1717" w:type="dxa"/>
+              <w:t>Owner</w:t>
+            </w:r>
+          </w:p>
+        </w:tc>
+        <w:tc>
+          <w:tcPr>
+            <w:tcW w:w="567" w:type="dxa"/>
+            <w:shd w:val="clear" w:color="auto" w:fill="C6D9F1" w:themeFill="text2" w:themeFillTint="33"/>
+          </w:tcPr>
+          <w:p>
+            <w:r>
+              <w:t>Priority</w:t>
+            </w:r>
+          </w:p>
+        </w:tc>
+        <w:tc>
+          <w:tcPr>
+            <w:tcW w:w="567" w:type="dxa"/>
             <w:shd w:val="clear" w:color="auto" w:fill="C6D9F1" w:themeFill="text2" w:themeFillTint="33"/>
           </w:tcPr>
           <w:p>
@@ -89,7 +116,7 @@
       <w:tr>
         <w:tc>
           <w:tcPr>
-            <w:tcW w:w="1767" w:type="dxa"/>
+            <w:tcW w:w="1515" w:type="dxa"/>
           </w:tcPr>
           <w:p>
             <w:r>
@@ -99,98 +126,43 @@
         </w:tc>
         <w:tc>
           <w:tcPr>
-            <w:tcW w:w="1485" w:type="dxa"/>
-          </w:tcPr>
-          <w:p>
-            <w:r>
-              <w:t>1)</w:t>
-            </w:r>
-            <w:proofErr w:type="spellStart"/>
-            <w:r>
-              <w:t>CollisionResistantHash</w:t>
-            </w:r>
-            <w:proofErr w:type="spellEnd"/>
-            <w:r>
-              <w:t xml:space="preserve"> interface should be renamed </w:t>
-            </w:r>
-            <w:proofErr w:type="spellStart"/>
-            <w:r>
-              <w:t>CryptographicHash</w:t>
-            </w:r>
-            <w:proofErr w:type="spellEnd"/>
-          </w:p>
-          <w:p>
-            <w:r>
-              <w:t xml:space="preserve">2) </w:t>
-            </w:r>
-            <w:proofErr w:type="spellStart"/>
-            <w:r>
-              <w:t>TargetCollisionResistant</w:t>
-            </w:r>
-            <w:proofErr w:type="spellEnd"/>
-            <w:r>
-              <w:t xml:space="preserve"> interface will be deleted. Therefore </w:t>
-            </w:r>
-            <w:proofErr w:type="spellStart"/>
-            <w:r>
-              <w:t>CryptographicHash</w:t>
-            </w:r>
-            <w:proofErr w:type="spellEnd"/>
-            <w:r>
-              <w:t xml:space="preserve"> will become the root of the family</w:t>
-            </w:r>
-          </w:p>
-          <w:p>
-            <w:r>
-              <w:t xml:space="preserve">3) Add a new category of </w:t>
-            </w:r>
-            <w:proofErr w:type="spellStart"/>
-            <w:r>
-              <w:t>SecurityLevel</w:t>
-            </w:r>
-            <w:proofErr w:type="spellEnd"/>
-            <w:r>
-              <w:t xml:space="preserve">: </w:t>
-            </w:r>
-            <w:proofErr w:type="spellStart"/>
-            <w:r>
-              <w:t>HashSecLevel</w:t>
-            </w:r>
-            <w:proofErr w:type="spellEnd"/>
-            <w:r>
-              <w:t>&lt;-</w:t>
-            </w:r>
-            <w:proofErr w:type="spellStart"/>
-            <w:r>
-              <w:t>TargetCollisionResistant</w:t>
-            </w:r>
-            <w:proofErr w:type="spellEnd"/>
-            <w:r>
-              <w:t>&lt;-</w:t>
-            </w:r>
-            <w:proofErr w:type="spellStart"/>
-            <w:r>
-              <w:t>CollisionResistant</w:t>
-            </w:r>
-            <w:proofErr w:type="spellEnd"/>
-          </w:p>
-          <w:p>
-            <w:r>
-              <w:t xml:space="preserve">4) All the SHA algorithms implemented in SCAPI are </w:t>
-            </w:r>
-            <w:proofErr w:type="spellStart"/>
-            <w:r>
-              <w:t>CollisionResistant</w:t>
-            </w:r>
-            <w:proofErr w:type="spellEnd"/>
-            <w:r>
-              <w:t xml:space="preserve">. </w:t>
-            </w:r>
-          </w:p>
-        </w:tc>
-        <w:tc>
-          <w:tcPr>
-            <w:tcW w:w="1759" w:type="dxa"/>
+            <w:tcW w:w="1854" w:type="dxa"/>
+            <w:gridSpan w:val="2"/>
+          </w:tcPr>
+          <w:p>
+            <w:r>
+              <w:t>Design Issue</w:t>
+            </w:r>
+          </w:p>
+        </w:tc>
+        <w:tc>
+          <w:tcPr>
+            <w:tcW w:w="2976" w:type="dxa"/>
+          </w:tcPr>
+          <w:p>
+            <w:r>
+              <w:t>1)CollisionResistantHash interface should be renamed CryptographicHash</w:t>
+            </w:r>
+          </w:p>
+          <w:p>
+            <w:r>
+              <w:t>2) TargetCollisionResistant interface will be deleted. Therefore CryptographicHash will become the root of the family</w:t>
+            </w:r>
+          </w:p>
+          <w:p>
+            <w:r>
+              <w:t>3) Add a new category of SecurityLevel: HashSecLevel&lt;-TargetCollisionResistant&lt;-CollisionResistant</w:t>
+            </w:r>
+          </w:p>
+          <w:p>
+            <w:r>
+              <w:t xml:space="preserve">4) All the SHA algorithms implemented in SCAPI are CollisionResistant. </w:t>
+            </w:r>
+          </w:p>
+        </w:tc>
+        <w:tc>
+          <w:tcPr>
+            <w:tcW w:w="851" w:type="dxa"/>
           </w:tcPr>
           <w:p>
             <w:r>
@@ -200,7 +172,7 @@
         </w:tc>
         <w:tc>
           <w:tcPr>
-            <w:tcW w:w="2128" w:type="dxa"/>
+            <w:tcW w:w="850" w:type="dxa"/>
           </w:tcPr>
           <w:p>
             <w:r>
@@ -210,7 +182,13 @@
         </w:tc>
         <w:tc>
           <w:tcPr>
-            <w:tcW w:w="1717" w:type="dxa"/>
+            <w:tcW w:w="567" w:type="dxa"/>
+          </w:tcPr>
+          <w:p/>
+        </w:tc>
+        <w:tc>
+          <w:tcPr>
+            <w:tcW w:w="567" w:type="dxa"/>
           </w:tcPr>
           <w:p/>
         </w:tc>
@@ -218,59 +196,38 @@
       <w:tr>
         <w:tc>
           <w:tcPr>
-            <w:tcW w:w="1767" w:type="dxa"/>
-          </w:tcPr>
-          <w:p>
-            <w:r>
-              <w:t xml:space="preserve">Review </w:t>
-            </w:r>
-            <w:proofErr w:type="spellStart"/>
-            <w:r>
-              <w:t>Tapdoor</w:t>
-            </w:r>
-            <w:proofErr w:type="spellEnd"/>
-            <w:r>
-              <w:t xml:space="preserve"> permutation </w:t>
-            </w:r>
-            <w:proofErr w:type="spellStart"/>
-            <w:r>
-              <w:t>init</w:t>
-            </w:r>
-            <w:proofErr w:type="spellEnd"/>
-            <w:r>
-              <w:t xml:space="preserve"> functions</w:t>
-            </w:r>
-          </w:p>
-        </w:tc>
-        <w:tc>
-          <w:tcPr>
-            <w:tcW w:w="1485" w:type="dxa"/>
-          </w:tcPr>
-          <w:p>
-            <w:r>
-              <w:t xml:space="preserve">Check why we need </w:t>
-            </w:r>
-            <w:proofErr w:type="spellStart"/>
-            <w:r>
-              <w:t>init</w:t>
-            </w:r>
-            <w:proofErr w:type="spellEnd"/>
-            <w:r>
-              <w:t xml:space="preserve"> that accepts public, private key and </w:t>
-            </w:r>
-            <w:proofErr w:type="spellStart"/>
-            <w:r>
-              <w:t>params</w:t>
-            </w:r>
-            <w:proofErr w:type="spellEnd"/>
-            <w:r>
-              <w:t xml:space="preserve"> for, since in all our implementations we throw exceptions if called. If thought for future use, then specify in SDD</w:t>
-            </w:r>
-          </w:p>
-        </w:tc>
-        <w:tc>
-          <w:tcPr>
-            <w:tcW w:w="1759" w:type="dxa"/>
+            <w:tcW w:w="1515" w:type="dxa"/>
+          </w:tcPr>
+          <w:p>
+            <w:r>
+              <w:t>Review Tapdoor permutation init functions</w:t>
+            </w:r>
+          </w:p>
+        </w:tc>
+        <w:tc>
+          <w:tcPr>
+            <w:tcW w:w="1854" w:type="dxa"/>
+            <w:gridSpan w:val="2"/>
+          </w:tcPr>
+          <w:p>
+            <w:r>
+              <w:t>Design Issue</w:t>
+            </w:r>
+          </w:p>
+        </w:tc>
+        <w:tc>
+          <w:tcPr>
+            <w:tcW w:w="2976" w:type="dxa"/>
+          </w:tcPr>
+          <w:p>
+            <w:r>
+              <w:t>Check why we need init that accepts public, private key and params for, since in all our implementations we throw exceptions if called. If thought for future use, then specify in SDD</w:t>
+            </w:r>
+          </w:p>
+        </w:tc>
+        <w:tc>
+          <w:tcPr>
+            <w:tcW w:w="851" w:type="dxa"/>
           </w:tcPr>
           <w:p>
             <w:r>
@@ -280,7 +237,7 @@
         </w:tc>
         <w:tc>
           <w:tcPr>
-            <w:tcW w:w="2128" w:type="dxa"/>
+            <w:tcW w:w="850" w:type="dxa"/>
           </w:tcPr>
           <w:p>
             <w:r>
@@ -290,7 +247,13 @@
         </w:tc>
         <w:tc>
           <w:tcPr>
-            <w:tcW w:w="1717" w:type="dxa"/>
+            <w:tcW w:w="567" w:type="dxa"/>
+          </w:tcPr>
+          <w:p/>
+        </w:tc>
+        <w:tc>
+          <w:tcPr>
+            <w:tcW w:w="567" w:type="dxa"/>
           </w:tcPr>
           <w:p/>
         </w:tc>
@@ -298,110 +261,127 @@
       <w:tr>
         <w:tc>
           <w:tcPr>
-            <w:tcW w:w="1767" w:type="dxa"/>
-          </w:tcPr>
-          <w:p>
-            <w:r>
-              <w:t xml:space="preserve">Add get coordinates functions to </w:t>
-            </w:r>
-            <w:proofErr w:type="spellStart"/>
-            <w:r>
-              <w:t>dlog</w:t>
-            </w:r>
-            <w:proofErr w:type="spellEnd"/>
-            <w:r>
-              <w:t xml:space="preserve"> </w:t>
-            </w:r>
-            <w:proofErr w:type="spellStart"/>
-            <w:r>
-              <w:t>GroupElement</w:t>
-            </w:r>
-            <w:proofErr w:type="spellEnd"/>
-          </w:p>
-        </w:tc>
-        <w:tc>
-          <w:tcPr>
-            <w:tcW w:w="1485" w:type="dxa"/>
-          </w:tcPr>
-          <w:p>
-            <w:r>
-              <w:t>1)</w:t>
-            </w:r>
-            <w:r>
-              <w:t xml:space="preserve">Add </w:t>
-            </w:r>
-            <w:proofErr w:type="spellStart"/>
-            <w:r>
-              <w:t>g</w:t>
-            </w:r>
-            <w:r>
-              <w:t>etPointCoordinates</w:t>
-            </w:r>
-            <w:proofErr w:type="spellEnd"/>
-            <w:r>
-              <w:t xml:space="preserve"> function to </w:t>
-            </w:r>
-            <w:proofErr w:type="spellStart"/>
-            <w:r>
-              <w:t>ECPoint</w:t>
-            </w:r>
-            <w:proofErr w:type="spellEnd"/>
-            <w:r>
-              <w:t xml:space="preserve"> classes</w:t>
-            </w:r>
-          </w:p>
-          <w:p>
-            <w:r>
-              <w:t xml:space="preserve">2)Add </w:t>
-            </w:r>
-            <w:proofErr w:type="spellStart"/>
-            <w:r>
-              <w:t>getValue</w:t>
-            </w:r>
-            <w:proofErr w:type="spellEnd"/>
-            <w:r>
-              <w:t xml:space="preserve"> function to </w:t>
-            </w:r>
-            <w:proofErr w:type="spellStart"/>
-            <w:r>
-              <w:t>ZpElement</w:t>
-            </w:r>
-            <w:proofErr w:type="spellEnd"/>
-            <w:r>
-              <w:t xml:space="preserve"> class</w:t>
-            </w:r>
-          </w:p>
-          <w:p>
-            <w:r>
-              <w:t xml:space="preserve">3)Add the function </w:t>
-            </w:r>
-            <w:proofErr w:type="spellStart"/>
-            <w:r>
-              <w:t>getPoint</w:t>
-            </w:r>
-            <w:proofErr w:type="spellEnd"/>
-            <w:r>
-              <w:t xml:space="preserve"> to the </w:t>
-            </w:r>
-            <w:proofErr w:type="spellStart"/>
-            <w:r>
-              <w:t>ECPoint</w:t>
-            </w:r>
-            <w:proofErr w:type="spellEnd"/>
-            <w:r>
-              <w:t xml:space="preserve"> interface (it is already </w:t>
+            <w:tcW w:w="1515" w:type="dxa"/>
+          </w:tcPr>
+          <w:p>
+            <w:r>
+              <w:t>Add get coordinates functions to dlog GroupElement</w:t>
+            </w:r>
+          </w:p>
+        </w:tc>
+        <w:tc>
+          <w:tcPr>
+            <w:tcW w:w="1854" w:type="dxa"/>
+            <w:gridSpan w:val="2"/>
+          </w:tcPr>
+          <w:p>
+            <w:r>
+              <w:t>New Feature</w:t>
+            </w:r>
+          </w:p>
+        </w:tc>
+        <w:tc>
+          <w:tcPr>
+            <w:tcW w:w="2976" w:type="dxa"/>
+          </w:tcPr>
+          <w:p>
+            <w:r>
+              <w:t>1)Add getPointCoordinates function to ECPoint classes</w:t>
+            </w:r>
+          </w:p>
+          <w:p>
+            <w:r>
+              <w:t>2)Add getValue function to ZpElement class</w:t>
+            </w:r>
+          </w:p>
+          <w:p>
+            <w:r>
+              <w:t>3)Add the function getPoint to the ECPoint interface (it is already implemented in the concrete classes)</w:t>
+            </w:r>
+          </w:p>
+        </w:tc>
+        <w:tc>
+          <w:tcPr>
+            <w:tcW w:w="851" w:type="dxa"/>
+          </w:tcPr>
+          <w:p>
+            <w:r>
+              <w:t>2/11/11</w:t>
+            </w:r>
+          </w:p>
+        </w:tc>
+        <w:tc>
+          <w:tcPr>
+            <w:tcW w:w="850" w:type="dxa"/>
+          </w:tcPr>
+          <w:p>
+            <w:r>
+              <w:t>Moriya</w:t>
+            </w:r>
+          </w:p>
+        </w:tc>
+        <w:tc>
+          <w:tcPr>
+            <w:tcW w:w="567" w:type="dxa"/>
+          </w:tcPr>
+          <w:p/>
+        </w:tc>
+        <w:tc>
+          <w:tcPr>
+            <w:tcW w:w="567" w:type="dxa"/>
+          </w:tcPr>
+          <w:p/>
+        </w:tc>
+      </w:tr>
+      <w:tr>
+        <w:tc>
+          <w:tcPr>
+            <w:tcW w:w="1515" w:type="dxa"/>
+          </w:tcPr>
+          <w:p>
+            <w:r>
+              <w:t xml:space="preserve">Add the functionality of point at infinity to the </w:t>
             </w:r>
             <w:r>
               <w:lastRenderedPageBreak/>
-              <w:t>implemented in the concrete classes)</w:t>
-            </w:r>
-            <w:bookmarkStart w:id="0" w:name="_GoBack"/>
-            <w:bookmarkEnd w:id="0"/>
-          </w:p>
-        </w:tc>
-        <w:tc>
-          <w:tcPr>
-            <w:tcW w:w="1759" w:type="dxa"/>
+              <w:t>ECDlog groups</w:t>
+            </w:r>
+          </w:p>
+        </w:tc>
+        <w:tc>
+          <w:tcPr>
+            <w:tcW w:w="1854" w:type="dxa"/>
+            <w:gridSpan w:val="2"/>
+          </w:tcPr>
+          <w:p>
+            <w:r>
+              <w:lastRenderedPageBreak/>
+              <w:t>New Feature</w:t>
+            </w:r>
+          </w:p>
+        </w:tc>
+        <w:tc>
+          <w:tcPr>
+            <w:tcW w:w="2976" w:type="dxa"/>
+          </w:tcPr>
+          <w:p>
+            <w:r>
+              <w:t>1)Add a boolean to ECPoint that indicates if this point is the infinity</w:t>
+            </w:r>
+          </w:p>
+          <w:p>
+            <w:r>
+              <w:t xml:space="preserve">2)Add the functionality of the </w:t>
+            </w:r>
+            <w:r>
+              <w:lastRenderedPageBreak/>
+              <w:t>infinity point to the functions that operate the points calculations –multiply, exponentiate, inverse, etc.</w:t>
+            </w:r>
+          </w:p>
+        </w:tc>
+        <w:tc>
+          <w:tcPr>
+            <w:tcW w:w="851" w:type="dxa"/>
           </w:tcPr>
           <w:p>
             <w:r>
@@ -412,7 +392,7 @@
         </w:tc>
         <w:tc>
           <w:tcPr>
-            <w:tcW w:w="2128" w:type="dxa"/>
+            <w:tcW w:w="850" w:type="dxa"/>
           </w:tcPr>
           <w:p>
             <w:r>
@@ -422,7 +402,13 @@
         </w:tc>
         <w:tc>
           <w:tcPr>
-            <w:tcW w:w="1717" w:type="dxa"/>
+            <w:tcW w:w="567" w:type="dxa"/>
+          </w:tcPr>
+          <w:p/>
+        </w:tc>
+        <w:tc>
+          <w:tcPr>
+            <w:tcW w:w="567" w:type="dxa"/>
           </w:tcPr>
           <w:p/>
         </w:tc>
@@ -430,65 +416,63 @@
       <w:tr>
         <w:tc>
           <w:tcPr>
-            <w:tcW w:w="1767" w:type="dxa"/>
+            <w:tcW w:w="1515" w:type="dxa"/>
           </w:tcPr>
           <w:p>
             <w:r>
               <w:lastRenderedPageBreak/>
-              <w:t xml:space="preserve">Add the functionality of point at infinity to the </w:t>
-            </w:r>
-            <w:proofErr w:type="spellStart"/>
-            <w:r>
-              <w:t>ECDlog</w:t>
-            </w:r>
-            <w:proofErr w:type="spellEnd"/>
-            <w:r>
-              <w:t xml:space="preserve"> groups</w:t>
-            </w:r>
-          </w:p>
-        </w:tc>
-        <w:tc>
-          <w:tcPr>
-            <w:tcW w:w="1485" w:type="dxa"/>
-          </w:tcPr>
-          <w:p>
-            <w:r>
-              <w:t xml:space="preserve">1)Add a </w:t>
-            </w:r>
-            <w:proofErr w:type="spellStart"/>
-            <w:r>
-              <w:t>boolean</w:t>
-            </w:r>
-            <w:proofErr w:type="spellEnd"/>
-            <w:r>
-              <w:t xml:space="preserve"> to </w:t>
-            </w:r>
-            <w:proofErr w:type="spellStart"/>
-            <w:r>
-              <w:t>ECPoint</w:t>
-            </w:r>
-            <w:proofErr w:type="spellEnd"/>
-            <w:r>
-              <w:t xml:space="preserve"> that indicates if this point is the infinity</w:t>
-            </w:r>
-          </w:p>
-          <w:p>
-            <w:r>
-              <w:t xml:space="preserve">2)Add the functionality of the infinity point to the functions that operate the points calculations –multiply, </w:t>
-            </w:r>
-            <w:proofErr w:type="spellStart"/>
-            <w:r>
-              <w:t>exponentiate</w:t>
-            </w:r>
-            <w:proofErr w:type="spellEnd"/>
-            <w:r>
-              <w:t>, inverse, etc.</w:t>
-            </w:r>
-          </w:p>
-        </w:tc>
-        <w:tc>
-          <w:tcPr>
-            <w:tcW w:w="1759" w:type="dxa"/>
+              <w:t>Garbled circuits</w:t>
+            </w:r>
+          </w:p>
+        </w:tc>
+        <w:tc>
+          <w:tcPr>
+            <w:tcW w:w="1854" w:type="dxa"/>
+            <w:gridSpan w:val="2"/>
+          </w:tcPr>
+          <w:p>
+            <w:r>
+              <w:t>Future tasks</w:t>
+            </w:r>
+          </w:p>
+        </w:tc>
+        <w:tc>
+          <w:tcPr>
+            <w:tcW w:w="2976" w:type="dxa"/>
+          </w:tcPr>
+          <w:p>
+            <w:pPr>
+              <w:pStyle w:val="yiv1845351524msonormal"/>
+            </w:pPr>
+            <w:r>
+              <w:rPr>
+                <w:rFonts w:asciiTheme="minorHAnsi" w:eastAsiaTheme="minorHAnsi" w:hAnsiTheme="minorHAnsi" w:cstheme="minorBidi"/>
+                <w:sz w:val="22"/>
+                <w:szCs w:val="22"/>
+              </w:rPr>
+              <w:t>This supposedly does "garbled circuits" in Java. We will need to do this after the library is ready (it will probably be one of the first tasks). If we can use their system, this can save us a lot of work. They also put a lot of effort into optimizations…</w:t>
+            </w:r>
+          </w:p>
+          <w:p>
+            <w:pPr>
+              <w:pStyle w:val="yiv1845351524msonormal"/>
+            </w:pPr>
+            <w:hyperlink r:id="rId6" w:tgtFrame="_blank" w:history="1">
+              <w:r>
+                <w:rPr>
+                  <w:rStyle w:val="yshortcuts2"/>
+                  <w:color w:val="0000FF"/>
+                  <w:u w:val="single"/>
+                </w:rPr>
+                <w:t>http://mightbeevil.org/framework/download.html</w:t>
+              </w:r>
+            </w:hyperlink>
+          </w:p>
+          <w:p/>
+        </w:tc>
+        <w:tc>
+          <w:tcPr>
+            <w:tcW w:w="851" w:type="dxa"/>
           </w:tcPr>
           <w:p>
             <w:r>
@@ -498,17 +482,19 @@
         </w:tc>
         <w:tc>
           <w:tcPr>
-            <w:tcW w:w="2128" w:type="dxa"/>
-          </w:tcPr>
-          <w:p>
-            <w:r>
-              <w:t>Moriya</w:t>
-            </w:r>
-          </w:p>
-        </w:tc>
-        <w:tc>
-          <w:tcPr>
-            <w:tcW w:w="1717" w:type="dxa"/>
+            <w:tcW w:w="850" w:type="dxa"/>
+          </w:tcPr>
+          <w:p/>
+        </w:tc>
+        <w:tc>
+          <w:tcPr>
+            <w:tcW w:w="567" w:type="dxa"/>
+          </w:tcPr>
+          <w:p/>
+        </w:tc>
+        <w:tc>
+          <w:tcPr>
+            <w:tcW w:w="567" w:type="dxa"/>
           </w:tcPr>
           <w:p/>
         </w:tc>
@@ -516,31 +502,64 @@
       <w:tr>
         <w:tc>
           <w:tcPr>
-            <w:tcW w:w="1767" w:type="dxa"/>
+            <w:tcW w:w="1515" w:type="dxa"/>
+          </w:tcPr>
+          <w:p>
+            <w:r>
+              <w:t>Change name of JavaInterface.dll</w:t>
+            </w:r>
+          </w:p>
+        </w:tc>
+        <w:tc>
+          <w:tcPr>
+            <w:tcW w:w="1854" w:type="dxa"/>
+            <w:gridSpan w:val="2"/>
+          </w:tcPr>
+          <w:p>
+            <w:r>
+              <w:t>Design Issue</w:t>
+            </w:r>
+          </w:p>
+        </w:tc>
+        <w:tc>
+          <w:tcPr>
+            <w:tcW w:w="2976" w:type="dxa"/>
+          </w:tcPr>
+          <w:p>
+            <w:r>
+              <w:t>Change name to CryptoPPJavaInterface.dll</w:t>
+            </w:r>
+          </w:p>
+        </w:tc>
+        <w:tc>
+          <w:tcPr>
+            <w:tcW w:w="851" w:type="dxa"/>
+          </w:tcPr>
+          <w:p>
+            <w:r>
+              <w:t>2/11/11</w:t>
+            </w:r>
+          </w:p>
+        </w:tc>
+        <w:tc>
+          <w:tcPr>
+            <w:tcW w:w="850" w:type="dxa"/>
+          </w:tcPr>
+          <w:p>
+            <w:r>
+              <w:t>Moryia</w:t>
+            </w:r>
+          </w:p>
+        </w:tc>
+        <w:tc>
+          <w:tcPr>
+            <w:tcW w:w="567" w:type="dxa"/>
           </w:tcPr>
           <w:p/>
         </w:tc>
         <w:tc>
           <w:tcPr>
-            <w:tcW w:w="1485" w:type="dxa"/>
-          </w:tcPr>
-          <w:p/>
-        </w:tc>
-        <w:tc>
-          <w:tcPr>
-            <w:tcW w:w="1759" w:type="dxa"/>
-          </w:tcPr>
-          <w:p/>
-        </w:tc>
-        <w:tc>
-          <w:tcPr>
-            <w:tcW w:w="2128" w:type="dxa"/>
-          </w:tcPr>
-          <w:p/>
-        </w:tc>
-        <w:tc>
-          <w:tcPr>
-            <w:tcW w:w="1717" w:type="dxa"/>
+            <w:tcW w:w="567" w:type="dxa"/>
           </w:tcPr>
           <w:p/>
         </w:tc>
@@ -548,69 +567,219 @@
       <w:tr>
         <w:tc>
           <w:tcPr>
-            <w:tcW w:w="1767" w:type="dxa"/>
-          </w:tcPr>
+            <w:tcW w:w="1515" w:type="dxa"/>
+          </w:tcPr>
+          <w:p>
+            <w:r>
+              <w:t>Add getElement() to GroupElements</w:t>
+            </w:r>
+          </w:p>
+        </w:tc>
+        <w:tc>
+          <w:tcPr>
+            <w:tcW w:w="1854" w:type="dxa"/>
+            <w:gridSpan w:val="2"/>
+          </w:tcPr>
+          <w:p>
+            <w:r>
+              <w:t>New Feature</w:t>
+            </w:r>
+          </w:p>
+        </w:tc>
+        <w:tc>
+          <w:tcPr>
+            <w:tcW w:w="2976" w:type="dxa"/>
+          </w:tcPr>
+          <w:p>
+            <w:r>
+              <w:t>1)</w:t>
+            </w:r>
+            <w:r>
+              <w:t xml:space="preserve">To ZpElement </w:t>
+            </w:r>
+            <w:r>
+              <w:t xml:space="preserve">intfc </w:t>
+            </w:r>
+            <w:r>
+              <w:t>add BigInteger getElement()</w:t>
+            </w:r>
+          </w:p>
+          <w:p>
+            <w:r>
+              <w:t>2) To EcElement intfc add some functionality</w:t>
+            </w:r>
+          </w:p>
+        </w:tc>
+        <w:tc>
+          <w:tcPr>
+            <w:tcW w:w="851" w:type="dxa"/>
+          </w:tcPr>
+          <w:p>
+            <w:r>
+              <w:t>2/11/11</w:t>
+            </w:r>
+          </w:p>
           <w:p/>
         </w:tc>
         <w:tc>
           <w:tcPr>
-            <w:tcW w:w="1485" w:type="dxa"/>
+            <w:tcW w:w="850" w:type="dxa"/>
+          </w:tcPr>
+          <w:p>
+            <w:r>
+              <w:t>Moryia</w:t>
+            </w:r>
+          </w:p>
+        </w:tc>
+        <w:tc>
+          <w:tcPr>
+            <w:tcW w:w="567" w:type="dxa"/>
           </w:tcPr>
           <w:p/>
         </w:tc>
         <w:tc>
           <w:tcPr>
-            <w:tcW w:w="1759" w:type="dxa"/>
-          </w:tcPr>
-          <w:p/>
-        </w:tc>
-        <w:tc>
-          <w:tcPr>
-            <w:tcW w:w="2128" w:type="dxa"/>
-          </w:tcPr>
-          <w:p/>
-        </w:tc>
-        <w:tc>
-          <w:tcPr>
-            <w:tcW w:w="1717" w:type="dxa"/>
-          </w:tcPr>
-          <w:p/>
-        </w:tc>
-      </w:tr>
-      <w:tr>
-        <w:tc>
-          <w:tcPr>
-            <w:tcW w:w="1767" w:type="dxa"/>
-          </w:tcPr>
-          <w:p/>
-        </w:tc>
-        <w:tc>
-          <w:tcPr>
-            <w:tcW w:w="1485" w:type="dxa"/>
-          </w:tcPr>
-          <w:p/>
-        </w:tc>
-        <w:tc>
-          <w:tcPr>
-            <w:tcW w:w="1759" w:type="dxa"/>
-          </w:tcPr>
-          <w:p/>
-        </w:tc>
-        <w:tc>
-          <w:tcPr>
-            <w:tcW w:w="2128" w:type="dxa"/>
-          </w:tcPr>
-          <w:p/>
-        </w:tc>
-        <w:tc>
-          <w:tcPr>
-            <w:tcW w:w="1717" w:type="dxa"/>
+            <w:tcW w:w="567" w:type="dxa"/>
           </w:tcPr>
           <w:p/>
         </w:tc>
       </w:tr>
     </w:tbl>
     <w:p/>
+    <w:p/>
+    <w:p>
+      <w:r>
+        <w:t xml:space="preserve">Possible categories are: </w:t>
+      </w:r>
+    </w:p>
+    <w:p>
+      <w:pPr>
+        <w:pStyle w:val="ListParagraph"/>
+        <w:numPr>
+          <w:ilvl w:val="0"/>
+          <w:numId w:val="3"/>
+        </w:numPr>
+      </w:pPr>
+      <w:r>
+        <w:t>Bug Fix</w:t>
+      </w:r>
+    </w:p>
+    <w:p>
+      <w:pPr>
+        <w:pStyle w:val="ListParagraph"/>
+        <w:numPr>
+          <w:ilvl w:val="0"/>
+          <w:numId w:val="3"/>
+        </w:numPr>
+      </w:pPr>
+      <w:r>
+        <w:t>New Feature</w:t>
+      </w:r>
+    </w:p>
+    <w:p>
+      <w:pPr>
+        <w:pStyle w:val="ListParagraph"/>
+        <w:numPr>
+          <w:ilvl w:val="0"/>
+          <w:numId w:val="3"/>
+        </w:numPr>
+      </w:pPr>
+      <w:r>
+        <w:t>Design Issue</w:t>
+      </w:r>
+    </w:p>
+    <w:p>
+      <w:pPr>
+        <w:pStyle w:val="ListParagraph"/>
+        <w:numPr>
+          <w:ilvl w:val="0"/>
+          <w:numId w:val="3"/>
+        </w:numPr>
+      </w:pPr>
+      <w:r>
+        <w:t>Future task</w:t>
+      </w:r>
+    </w:p>
+    <w:p>
+      <w:r>
+        <w:t>Owner: The person r</w:t>
+      </w:r>
+      <w:r>
+        <w:t>esponsible for solving task</w:t>
+      </w:r>
+      <w:r>
+        <w:t>.</w:t>
+      </w:r>
+    </w:p>
+    <w:p/>
+    <w:p>
+      <w:r>
+        <w:t>Priority:</w:t>
+      </w:r>
+    </w:p>
+    <w:p>
+      <w:pPr>
+        <w:pStyle w:val="ListParagraph"/>
+        <w:numPr>
+          <w:ilvl w:val="0"/>
+          <w:numId w:val="5"/>
+        </w:numPr>
+      </w:pPr>
+      <w:r>
+        <w:t>Very Low</w:t>
+      </w:r>
+    </w:p>
+    <w:p>
+      <w:pPr>
+        <w:pStyle w:val="ListParagraph"/>
+        <w:numPr>
+          <w:ilvl w:val="0"/>
+          <w:numId w:val="5"/>
+        </w:numPr>
+      </w:pPr>
+      <w:r>
+        <w:t>Low</w:t>
+      </w:r>
+    </w:p>
+    <w:p>
+      <w:pPr>
+        <w:pStyle w:val="ListParagraph"/>
+        <w:numPr>
+          <w:ilvl w:val="0"/>
+          <w:numId w:val="5"/>
+        </w:numPr>
+      </w:pPr>
+      <w:r>
+        <w:t>Regular</w:t>
+      </w:r>
+    </w:p>
+    <w:p>
+      <w:pPr>
+        <w:pStyle w:val="ListParagraph"/>
+        <w:numPr>
+          <w:ilvl w:val="0"/>
+          <w:numId w:val="5"/>
+        </w:numPr>
+      </w:pPr>
+      <w:r>
+        <w:lastRenderedPageBreak/>
+        <w:t>High Priority</w:t>
+      </w:r>
+    </w:p>
+    <w:p>
+      <w:pPr>
+        <w:pStyle w:val="ListParagraph"/>
+        <w:numPr>
+          <w:ilvl w:val="0"/>
+          <w:numId w:val="5"/>
+        </w:numPr>
+      </w:pPr>
+      <w:r>
+        <w:t>Urgent</w:t>
+      </w:r>
+      <w:bookmarkStart w:id="0" w:name="_GoBack"/>
+      <w:bookmarkEnd w:id="0"/>
+    </w:p>
     <w:sectPr>
       <w:pgSz w:w="12240" w:h="15840"/>
       <w:pgMar w:top="1440" w:right="1800" w:bottom="1440" w:left="1800" w:header="708" w:footer="708" w:gutter="0"/>
@@ -713,6 +882,95 @@
     </w:lvl>
   </w:abstractNum>
   <w:abstractNum w:abstractNumId="1">
+    <w:nsid w:val="34A6132C"/>
+    <w:multiLevelType w:val="hybridMultilevel"/>
+    <w:tmpl w:val="B8AC31C8"/>
+    <w:lvl w:ilvl="0" w:tplc="04090011">
+      <w:start w:val="1"/>
+      <w:numFmt w:val="decimal"/>
+      <w:lvlText w:val="%1)"/>
+      <w:lvlJc w:val="left"/>
+      <w:pPr>
+        <w:ind w:left="720" w:hanging="360"/>
+      </w:pPr>
+      <w:rPr>
+        <w:rFonts w:hint="default"/>
+      </w:rPr>
+    </w:lvl>
+    <w:lvl w:ilvl="1" w:tplc="04090019" w:tentative="1">
+      <w:start w:val="1"/>
+      <w:numFmt w:val="lowerLetter"/>
+      <w:lvlText w:val="%2."/>
+      <w:lvlJc w:val="left"/>
+      <w:pPr>
+        <w:ind w:left="1440" w:hanging="360"/>
+      </w:pPr>
+    </w:lvl>
+    <w:lvl w:ilvl="2" w:tplc="0409001B" w:tentative="1">
+      <w:start w:val="1"/>
+      <w:numFmt w:val="lowerRoman"/>
+      <w:lvlText w:val="%3."/>
+      <w:lvlJc w:val="right"/>
+      <w:pPr>
+        <w:ind w:left="2160" w:hanging="180"/>
+      </w:pPr>
+    </w:lvl>
+    <w:lvl w:ilvl="3" w:tplc="0409000F" w:tentative="1">
+      <w:start w:val="1"/>
+      <w:numFmt w:val="decimal"/>
+      <w:lvlText w:val="%4."/>
+      <w:lvlJc w:val="left"/>
+      <w:pPr>
+        <w:ind w:left="2880" w:hanging="360"/>
+      </w:pPr>
+    </w:lvl>
+    <w:lvl w:ilvl="4" w:tplc="04090019" w:tentative="1">
+      <w:start w:val="1"/>
+      <w:numFmt w:val="lowerLetter"/>
+      <w:lvlText w:val="%5."/>
+      <w:lvlJc w:val="left"/>
+      <w:pPr>
+        <w:ind w:left="3600" w:hanging="360"/>
+      </w:pPr>
+    </w:lvl>
+    <w:lvl w:ilvl="5" w:tplc="0409001B" w:tentative="1">
+      <w:start w:val="1"/>
+      <w:numFmt w:val="lowerRoman"/>
+      <w:lvlText w:val="%6."/>
+      <w:lvlJc w:val="right"/>
+      <w:pPr>
+        <w:ind w:left="4320" w:hanging="180"/>
+      </w:pPr>
+    </w:lvl>
+    <w:lvl w:ilvl="6" w:tplc="0409000F" w:tentative="1">
+      <w:start w:val="1"/>
+      <w:numFmt w:val="decimal"/>
+      <w:lvlText w:val="%7."/>
+      <w:lvlJc w:val="left"/>
+      <w:pPr>
+        <w:ind w:left="5040" w:hanging="360"/>
+      </w:pPr>
+    </w:lvl>
+    <w:lvl w:ilvl="7" w:tplc="04090019" w:tentative="1">
+      <w:start w:val="1"/>
+      <w:numFmt w:val="lowerLetter"/>
+      <w:lvlText w:val="%8."/>
+      <w:lvlJc w:val="left"/>
+      <w:pPr>
+        <w:ind w:left="5760" w:hanging="360"/>
+      </w:pPr>
+    </w:lvl>
+    <w:lvl w:ilvl="8" w:tplc="0409001B" w:tentative="1">
+      <w:start w:val="1"/>
+      <w:numFmt w:val="lowerRoman"/>
+      <w:lvlText w:val="%9."/>
+      <w:lvlJc w:val="right"/>
+      <w:pPr>
+        <w:ind w:left="6480" w:hanging="180"/>
+      </w:pPr>
+    </w:lvl>
+  </w:abstractNum>
+  <w:abstractNum w:abstractNumId="2">
     <w:nsid w:val="38B81A25"/>
     <w:multiLevelType w:val="hybridMultilevel"/>
     <w:tmpl w:val="DC5C653E"/>
@@ -799,13 +1057,248 @@
       <w:pPr>
         <w:ind w:left="6480" w:hanging="180"/>
       </w:pPr>
+    </w:lvl>
+  </w:abstractNum>
+  <w:abstractNum w:abstractNumId="3">
+    <w:nsid w:val="73282628"/>
+    <w:multiLevelType w:val="hybridMultilevel"/>
+    <w:tmpl w:val="ECE81F3C"/>
+    <w:lvl w:ilvl="0" w:tplc="04090001">
+      <w:start w:val="1"/>
+      <w:numFmt w:val="bullet"/>
+      <w:lvlText w:val=""/>
+      <w:lvlJc w:val="left"/>
+      <w:pPr>
+        <w:ind w:left="720" w:hanging="360"/>
+      </w:pPr>
+      <w:rPr>
+        <w:rFonts w:ascii="Symbol" w:hAnsi="Symbol" w:hint="default"/>
+      </w:rPr>
+    </w:lvl>
+    <w:lvl w:ilvl="1" w:tplc="04090003" w:tentative="1">
+      <w:start w:val="1"/>
+      <w:numFmt w:val="bullet"/>
+      <w:lvlText w:val="o"/>
+      <w:lvlJc w:val="left"/>
+      <w:pPr>
+        <w:ind w:left="1440" w:hanging="360"/>
+      </w:pPr>
+      <w:rPr>
+        <w:rFonts w:ascii="Courier New" w:hAnsi="Courier New" w:cs="Courier New" w:hint="default"/>
+      </w:rPr>
+    </w:lvl>
+    <w:lvl w:ilvl="2" w:tplc="04090005" w:tentative="1">
+      <w:start w:val="1"/>
+      <w:numFmt w:val="bullet"/>
+      <w:lvlText w:val=""/>
+      <w:lvlJc w:val="left"/>
+      <w:pPr>
+        <w:ind w:left="2160" w:hanging="360"/>
+      </w:pPr>
+      <w:rPr>
+        <w:rFonts w:ascii="Wingdings" w:hAnsi="Wingdings" w:hint="default"/>
+      </w:rPr>
+    </w:lvl>
+    <w:lvl w:ilvl="3" w:tplc="04090001" w:tentative="1">
+      <w:start w:val="1"/>
+      <w:numFmt w:val="bullet"/>
+      <w:lvlText w:val=""/>
+      <w:lvlJc w:val="left"/>
+      <w:pPr>
+        <w:ind w:left="2880" w:hanging="360"/>
+      </w:pPr>
+      <w:rPr>
+        <w:rFonts w:ascii="Symbol" w:hAnsi="Symbol" w:hint="default"/>
+      </w:rPr>
+    </w:lvl>
+    <w:lvl w:ilvl="4" w:tplc="04090003" w:tentative="1">
+      <w:start w:val="1"/>
+      <w:numFmt w:val="bullet"/>
+      <w:lvlText w:val="o"/>
+      <w:lvlJc w:val="left"/>
+      <w:pPr>
+        <w:ind w:left="3600" w:hanging="360"/>
+      </w:pPr>
+      <w:rPr>
+        <w:rFonts w:ascii="Courier New" w:hAnsi="Courier New" w:cs="Courier New" w:hint="default"/>
+      </w:rPr>
+    </w:lvl>
+    <w:lvl w:ilvl="5" w:tplc="04090005" w:tentative="1">
+      <w:start w:val="1"/>
+      <w:numFmt w:val="bullet"/>
+      <w:lvlText w:val=""/>
+      <w:lvlJc w:val="left"/>
+      <w:pPr>
+        <w:ind w:left="4320" w:hanging="360"/>
+      </w:pPr>
+      <w:rPr>
+        <w:rFonts w:ascii="Wingdings" w:hAnsi="Wingdings" w:hint="default"/>
+      </w:rPr>
+    </w:lvl>
+    <w:lvl w:ilvl="6" w:tplc="04090001" w:tentative="1">
+      <w:start w:val="1"/>
+      <w:numFmt w:val="bullet"/>
+      <w:lvlText w:val=""/>
+      <w:lvlJc w:val="left"/>
+      <w:pPr>
+        <w:ind w:left="5040" w:hanging="360"/>
+      </w:pPr>
+      <w:rPr>
+        <w:rFonts w:ascii="Symbol" w:hAnsi="Symbol" w:hint="default"/>
+      </w:rPr>
+    </w:lvl>
+    <w:lvl w:ilvl="7" w:tplc="04090003" w:tentative="1">
+      <w:start w:val="1"/>
+      <w:numFmt w:val="bullet"/>
+      <w:lvlText w:val="o"/>
+      <w:lvlJc w:val="left"/>
+      <w:pPr>
+        <w:ind w:left="5760" w:hanging="360"/>
+      </w:pPr>
+      <w:rPr>
+        <w:rFonts w:ascii="Courier New" w:hAnsi="Courier New" w:cs="Courier New" w:hint="default"/>
+      </w:rPr>
+    </w:lvl>
+    <w:lvl w:ilvl="8" w:tplc="04090005" w:tentative="1">
+      <w:start w:val="1"/>
+      <w:numFmt w:val="bullet"/>
+      <w:lvlText w:val=""/>
+      <w:lvlJc w:val="left"/>
+      <w:pPr>
+        <w:ind w:left="6480" w:hanging="360"/>
+      </w:pPr>
+      <w:rPr>
+        <w:rFonts w:ascii="Wingdings" w:hAnsi="Wingdings" w:hint="default"/>
+      </w:rPr>
+    </w:lvl>
+  </w:abstractNum>
+  <w:abstractNum w:abstractNumId="4">
+    <w:nsid w:val="7BCB6CE6"/>
+    <w:multiLevelType w:val="hybridMultilevel"/>
+    <w:tmpl w:val="F4004534"/>
+    <w:lvl w:ilvl="0" w:tplc="04090001">
+      <w:start w:val="1"/>
+      <w:numFmt w:val="bullet"/>
+      <w:lvlText w:val=""/>
+      <w:lvlJc w:val="left"/>
+      <w:pPr>
+        <w:ind w:left="720" w:hanging="360"/>
+      </w:pPr>
+      <w:rPr>
+        <w:rFonts w:ascii="Symbol" w:hAnsi="Symbol" w:hint="default"/>
+      </w:rPr>
+    </w:lvl>
+    <w:lvl w:ilvl="1" w:tplc="04090003" w:tentative="1">
+      <w:start w:val="1"/>
+      <w:numFmt w:val="bullet"/>
+      <w:lvlText w:val="o"/>
+      <w:lvlJc w:val="left"/>
+      <w:pPr>
+        <w:ind w:left="1440" w:hanging="360"/>
+      </w:pPr>
+      <w:rPr>
+        <w:rFonts w:ascii="Courier New" w:hAnsi="Courier New" w:cs="Courier New" w:hint="default"/>
+      </w:rPr>
+    </w:lvl>
+    <w:lvl w:ilvl="2" w:tplc="04090005" w:tentative="1">
+      <w:start w:val="1"/>
+      <w:numFmt w:val="bullet"/>
+      <w:lvlText w:val=""/>
+      <w:lvlJc w:val="left"/>
+      <w:pPr>
+        <w:ind w:left="2160" w:hanging="360"/>
+      </w:pPr>
+      <w:rPr>
+        <w:rFonts w:ascii="Wingdings" w:hAnsi="Wingdings" w:hint="default"/>
+      </w:rPr>
+    </w:lvl>
+    <w:lvl w:ilvl="3" w:tplc="04090001" w:tentative="1">
+      <w:start w:val="1"/>
+      <w:numFmt w:val="bullet"/>
+      <w:lvlText w:val=""/>
+      <w:lvlJc w:val="left"/>
+      <w:pPr>
+        <w:ind w:left="2880" w:hanging="360"/>
+      </w:pPr>
+      <w:rPr>
+        <w:rFonts w:ascii="Symbol" w:hAnsi="Symbol" w:hint="default"/>
+      </w:rPr>
+    </w:lvl>
+    <w:lvl w:ilvl="4" w:tplc="04090003" w:tentative="1">
+      <w:start w:val="1"/>
+      <w:numFmt w:val="bullet"/>
+      <w:lvlText w:val="o"/>
+      <w:lvlJc w:val="left"/>
+      <w:pPr>
+        <w:ind w:left="3600" w:hanging="360"/>
+      </w:pPr>
+      <w:rPr>
+        <w:rFonts w:ascii="Courier New" w:hAnsi="Courier New" w:cs="Courier New" w:hint="default"/>
+      </w:rPr>
+    </w:lvl>
+    <w:lvl w:ilvl="5" w:tplc="04090005" w:tentative="1">
+      <w:start w:val="1"/>
+      <w:numFmt w:val="bullet"/>
+      <w:lvlText w:val=""/>
+      <w:lvlJc w:val="left"/>
+      <w:pPr>
+        <w:ind w:left="4320" w:hanging="360"/>
+      </w:pPr>
+      <w:rPr>
+        <w:rFonts w:ascii="Wingdings" w:hAnsi="Wingdings" w:hint="default"/>
+      </w:rPr>
+    </w:lvl>
+    <w:lvl w:ilvl="6" w:tplc="04090001" w:tentative="1">
+      <w:start w:val="1"/>
+      <w:numFmt w:val="bullet"/>
+      <w:lvlText w:val=""/>
+      <w:lvlJc w:val="left"/>
+      <w:pPr>
+        <w:ind w:left="5040" w:hanging="360"/>
+      </w:pPr>
+      <w:rPr>
+        <w:rFonts w:ascii="Symbol" w:hAnsi="Symbol" w:hint="default"/>
+      </w:rPr>
+    </w:lvl>
+    <w:lvl w:ilvl="7" w:tplc="04090003" w:tentative="1">
+      <w:start w:val="1"/>
+      <w:numFmt w:val="bullet"/>
+      <w:lvlText w:val="o"/>
+      <w:lvlJc w:val="left"/>
+      <w:pPr>
+        <w:ind w:left="5760" w:hanging="360"/>
+      </w:pPr>
+      <w:rPr>
+        <w:rFonts w:ascii="Courier New" w:hAnsi="Courier New" w:cs="Courier New" w:hint="default"/>
+      </w:rPr>
+    </w:lvl>
+    <w:lvl w:ilvl="8" w:tplc="04090005" w:tentative="1">
+      <w:start w:val="1"/>
+      <w:numFmt w:val="bullet"/>
+      <w:lvlText w:val=""/>
+      <w:lvlJc w:val="left"/>
+      <w:pPr>
+        <w:ind w:left="6480" w:hanging="360"/>
+      </w:pPr>
+      <w:rPr>
+        <w:rFonts w:ascii="Wingdings" w:hAnsi="Wingdings" w:hint="default"/>
+      </w:rPr>
     </w:lvl>
   </w:abstractNum>
   <w:num w:numId="1">
     <w:abstractNumId w:val="0"/>
   </w:num>
   <w:num w:numId="2">
+    <w:abstractNumId w:val="2"/>
+  </w:num>
+  <w:num w:numId="3">
+    <w:abstractNumId w:val="3"/>
+  </w:num>
+  <w:num w:numId="4">
     <w:abstractNumId w:val="1"/>
+  </w:num>
+  <w:num w:numId="5">
+    <w:abstractNumId w:val="4"/>
   </w:num>
 </w:numbering>
 </file>
@@ -1073,6 +1566,24 @@
       <w:contextualSpacing/>
     </w:pPr>
   </w:style>
+  <w:style w:type="paragraph" w:customStyle="1" w:styleId="yiv1845351524msonormal">
+    <w:name w:val="yiv1845351524msonormal"/>
+    <w:basedOn w:val="Normal"/>
+    <w:rsid w:val="00381F13"/>
+    <w:pPr>
+      <w:spacing w:before="100" w:beforeAutospacing="1" w:after="100" w:afterAutospacing="1" w:line="240" w:lineRule="auto"/>
+    </w:pPr>
+    <w:rPr>
+      <w:rFonts w:ascii="Times New Roman" w:eastAsia="Times New Roman" w:hAnsi="Times New Roman" w:cs="Times New Roman"/>
+      <w:sz w:val="24"/>
+      <w:szCs w:val="24"/>
+    </w:rPr>
+  </w:style>
+  <w:style w:type="character" w:customStyle="1" w:styleId="yshortcuts2">
+    <w:name w:val="yshortcuts2"/>
+    <w:basedOn w:val="DefaultParagraphFont"/>
+    <w:rsid w:val="00381F13"/>
+  </w:style>
 </w:styles>
 </file>
 
@@ -1338,6 +1849,24 @@
       <w:ind w:left="720"/>
       <w:contextualSpacing/>
     </w:pPr>
+  </w:style>
+  <w:style w:type="paragraph" w:customStyle="1" w:styleId="yiv1845351524msonormal">
+    <w:name w:val="yiv1845351524msonormal"/>
+    <w:basedOn w:val="Normal"/>
+    <w:rsid w:val="00381F13"/>
+    <w:pPr>
+      <w:spacing w:before="100" w:beforeAutospacing="1" w:after="100" w:afterAutospacing="1" w:line="240" w:lineRule="auto"/>
+    </w:pPr>
+    <w:rPr>
+      <w:rFonts w:ascii="Times New Roman" w:eastAsia="Times New Roman" w:hAnsi="Times New Roman" w:cs="Times New Roman"/>
+      <w:sz w:val="24"/>
+      <w:szCs w:val="24"/>
+    </w:rPr>
+  </w:style>
+  <w:style w:type="character" w:customStyle="1" w:styleId="yshortcuts2">
+    <w:name w:val="yshortcuts2"/>
+    <w:basedOn w:val="DefaultParagraphFont"/>
+    <w:rsid w:val="00381F13"/>
   </w:style>
 </w:styles>
 </file>

</xml_diff>

<commit_message>
Added task: Make getPoint function package private
git-svn-id: https://svn.cs.biu.ac.il/svn/development/SDK@524 ba1fec17-5bc3-4c1d-a110-6a66ae20c876
</commit_message>
<xml_diff>
--- a/Docs/Miscelanous/SCAPI Project open tasks.docx
+++ b/Docs/Miscelanous/SCAPI Project open tasks.docx
@@ -644,6 +644,76 @@
           <w:p/>
         </w:tc>
       </w:tr>
+      <w:tr>
+        <w:tc>
+          <w:tcPr>
+            <w:tcW w:w="1515" w:type="dxa"/>
+          </w:tcPr>
+          <w:p>
+            <w:r>
+              <w:t>Make getPoint function package private</w:t>
+            </w:r>
+          </w:p>
+        </w:tc>
+        <w:tc>
+          <w:tcPr>
+            <w:tcW w:w="1854" w:type="dxa"/>
+            <w:gridSpan w:val="2"/>
+          </w:tcPr>
+          <w:p>
+            <w:r>
+              <w:t xml:space="preserve">Design Bug </w:t>
+            </w:r>
+            <w:r>
+              <w:t>Fix</w:t>
+            </w:r>
+          </w:p>
+        </w:tc>
+        <w:tc>
+          <w:tcPr>
+            <w:tcW w:w="2976" w:type="dxa"/>
+          </w:tcPr>
+          <w:p>
+            <w:r>
+              <w:t>And every other function that is only called by the respective Dlog group in the package</w:t>
+            </w:r>
+          </w:p>
+        </w:tc>
+        <w:tc>
+          <w:tcPr>
+            <w:tcW w:w="851" w:type="dxa"/>
+          </w:tcPr>
+          <w:p>
+            <w:r>
+              <w:t>3/11/11</w:t>
+            </w:r>
+          </w:p>
+        </w:tc>
+        <w:tc>
+          <w:tcPr>
+            <w:tcW w:w="850" w:type="dxa"/>
+          </w:tcPr>
+          <w:p>
+            <w:r>
+              <w:t>Moryia</w:t>
+            </w:r>
+            <w:bookmarkStart w:id="0" w:name="_GoBack"/>
+            <w:bookmarkEnd w:id="0"/>
+          </w:p>
+        </w:tc>
+        <w:tc>
+          <w:tcPr>
+            <w:tcW w:w="567" w:type="dxa"/>
+          </w:tcPr>
+          <w:p/>
+        </w:tc>
+        <w:tc>
+          <w:tcPr>
+            <w:tcW w:w="567" w:type="dxa"/>
+          </w:tcPr>
+          <w:p/>
+        </w:tc>
+      </w:tr>
     </w:tbl>
     <w:p/>
     <w:p/>
@@ -673,7 +743,7 @@
         </w:numPr>
       </w:pPr>
       <w:r>
-        <w:t>New Feature</w:t>
+        <w:t>Design Bug Fix</w:t>
       </w:r>
     </w:p>
     <w:p>
@@ -685,7 +755,7 @@
         </w:numPr>
       </w:pPr>
       <w:r>
-        <w:t>Design Issue</w:t>
+        <w:t>New Feature</w:t>
       </w:r>
     </w:p>
     <w:p>
@@ -697,8 +767,29 @@
         </w:numPr>
       </w:pPr>
       <w:r>
+        <w:t>Design Issue</w:t>
+      </w:r>
+    </w:p>
+    <w:p>
+      <w:pPr>
+        <w:pStyle w:val="ListParagraph"/>
+        <w:numPr>
+          <w:ilvl w:val="0"/>
+          <w:numId w:val="3"/>
+        </w:numPr>
+      </w:pPr>
+      <w:r>
         <w:t>Future task</w:t>
       </w:r>
+    </w:p>
+    <w:p>
+      <w:pPr>
+        <w:pStyle w:val="ListParagraph"/>
+        <w:numPr>
+          <w:ilvl w:val="0"/>
+          <w:numId w:val="3"/>
+        </w:numPr>
+      </w:pPr>
     </w:p>
     <w:p>
       <w:r>
@@ -762,7 +853,6 @@
         </w:numPr>
       </w:pPr>
       <w:r>
-        <w:lastRenderedPageBreak/>
         <w:t>High Priority</w:t>
       </w:r>
     </w:p>
@@ -777,8 +867,6 @@
       <w:r>
         <w:t>Urgent</w:t>
       </w:r>
-      <w:bookmarkStart w:id="0" w:name="_GoBack"/>
-      <w:bookmarkEnd w:id="0"/>
     </w:p>
     <w:sectPr>
       <w:pgSz w:w="12240" w:h="15840"/>

</xml_diff>

<commit_message>
solved some of dlog issues
git-svn-id: https://svn.cs.biu.ac.il/svn/development/SDK@538 ba1fec17-5bc3-4c1d-a110-6a66ae20c876
</commit_message>
<xml_diff>
--- a/Docs/Miscelanous/SCAPI Project open tasks.docx
+++ b/Docs/Miscelanous/SCAPI Project open tasks.docx
@@ -19,7 +19,8 @@
     <w:tbl>
       <w:tblPr>
         <w:tblStyle w:val="TableGrid"/>
-        <w:tblW w:w="0" w:type="auto"/>
+        <w:tblW w:w="11151" w:type="dxa"/>
+        <w:tblInd w:w="-1262" w:type="dxa"/>
         <w:tblLayout w:type="fixed"/>
         <w:tblLook w:val="04A0" w:firstRow="1" w:lastRow="0" w:firstColumn="1" w:lastColumn="0" w:noHBand="0" w:noVBand="1"/>
       </w:tblPr>
@@ -28,10 +29,11 @@
         <w:gridCol w:w="11"/>
         <w:gridCol w:w="1843"/>
         <w:gridCol w:w="2976"/>
+        <w:gridCol w:w="1121"/>
+        <w:gridCol w:w="1134"/>
+        <w:gridCol w:w="141"/>
         <w:gridCol w:w="851"/>
-        <w:gridCol w:w="850"/>
-        <w:gridCol w:w="567"/>
-        <w:gridCol w:w="567"/>
+        <w:gridCol w:w="1559"/>
       </w:tblGrid>
       <w:tr>
         <w:tc>
@@ -70,7 +72,7 @@
         </w:tc>
         <w:tc>
           <w:tcPr>
-            <w:tcW w:w="851" w:type="dxa"/>
+            <w:tcW w:w="1121" w:type="dxa"/>
             <w:shd w:val="clear" w:color="auto" w:fill="C6D9F1" w:themeFill="text2" w:themeFillTint="33"/>
           </w:tcPr>
           <w:p>
@@ -81,7 +83,7 @@
         </w:tc>
         <w:tc>
           <w:tcPr>
-            <w:tcW w:w="850" w:type="dxa"/>
+            <w:tcW w:w="1134" w:type="dxa"/>
             <w:shd w:val="clear" w:color="auto" w:fill="C6D9F1" w:themeFill="text2" w:themeFillTint="33"/>
           </w:tcPr>
           <w:p>
@@ -92,7 +94,8 @@
         </w:tc>
         <w:tc>
           <w:tcPr>
-            <w:tcW w:w="567" w:type="dxa"/>
+            <w:tcW w:w="992" w:type="dxa"/>
+            <w:gridSpan w:val="2"/>
             <w:shd w:val="clear" w:color="auto" w:fill="C6D9F1" w:themeFill="text2" w:themeFillTint="33"/>
           </w:tcPr>
           <w:p>
@@ -103,7 +106,7 @@
         </w:tc>
         <w:tc>
           <w:tcPr>
-            <w:tcW w:w="567" w:type="dxa"/>
+            <w:tcW w:w="1559" w:type="dxa"/>
             <w:shd w:val="clear" w:color="auto" w:fill="C6D9F1" w:themeFill="text2" w:themeFillTint="33"/>
           </w:tcPr>
           <w:p>
@@ -141,22 +144,109 @@
           </w:tcPr>
           <w:p>
             <w:r>
-              <w:t>1)CollisionResistantHash interface should be renamed CryptographicHash</w:t>
-            </w:r>
-          </w:p>
-          <w:p>
-            <w:r>
-              <w:t>2) TargetCollisionResistant interface will be deleted. Therefore CryptographicHash will become the root of the family</w:t>
-            </w:r>
-          </w:p>
-          <w:p>
-            <w:r>
-              <w:t>3) Add a new category of SecurityLevel: HashSecLevel&lt;-TargetCollisionResistant&lt;-CollisionResistant</w:t>
-            </w:r>
-          </w:p>
-          <w:p>
-            <w:r>
-              <w:t xml:space="preserve">4) All the SHA algorithms implemented in SCAPI are CollisionResistant. </w:t>
+              <w:t>1)</w:t>
+            </w:r>
+            <w:proofErr w:type="spellStart"/>
+            <w:r>
+              <w:t>CollisionResistantHash</w:t>
+            </w:r>
+            <w:proofErr w:type="spellEnd"/>
+            <w:r>
+              <w:t xml:space="preserve"> interface should be renamed </w:t>
+            </w:r>
+            <w:proofErr w:type="spellStart"/>
+            <w:r>
+              <w:t>CryptographicHash</w:t>
+            </w:r>
+            <w:proofErr w:type="spellEnd"/>
+          </w:p>
+          <w:p>
+            <w:r>
+              <w:t xml:space="preserve">2) </w:t>
+            </w:r>
+            <w:proofErr w:type="spellStart"/>
+            <w:r>
+              <w:t>TargetCollisionResistant</w:t>
+            </w:r>
+            <w:proofErr w:type="spellEnd"/>
+            <w:r>
+              <w:t xml:space="preserve"> interface will be deleted. Therefore </w:t>
+            </w:r>
+            <w:proofErr w:type="spellStart"/>
+            <w:r>
+              <w:t>CryptographicHash</w:t>
+            </w:r>
+            <w:proofErr w:type="spellEnd"/>
+            <w:r>
+              <w:t xml:space="preserve"> will become the root of the family</w:t>
+            </w:r>
+          </w:p>
+          <w:p>
+            <w:r>
+              <w:t xml:space="preserve">3) Add a new category of </w:t>
+            </w:r>
+            <w:proofErr w:type="spellStart"/>
+            <w:r>
+              <w:t>SecurityLevel</w:t>
+            </w:r>
+            <w:proofErr w:type="spellEnd"/>
+            <w:r>
+              <w:t xml:space="preserve">: </w:t>
+            </w:r>
+            <w:proofErr w:type="spellStart"/>
+            <w:r>
+              <w:t>HashSecLevel</w:t>
+            </w:r>
+            <w:proofErr w:type="spellEnd"/>
+            <w:r>
+              <w:t>&lt;-</w:t>
+            </w:r>
+            <w:proofErr w:type="spellStart"/>
+            <w:r>
+              <w:t>TargetCollisionResistant</w:t>
+            </w:r>
+            <w:proofErr w:type="spellEnd"/>
+            <w:r>
+              <w:t>&lt;-</w:t>
+            </w:r>
+            <w:proofErr w:type="spellStart"/>
+            <w:r>
+              <w:t>CollisionResistant</w:t>
+            </w:r>
+            <w:proofErr w:type="spellEnd"/>
+          </w:p>
+          <w:p>
+            <w:r>
+              <w:t xml:space="preserve">4) All the SHA algorithms implemented in SCAPI are </w:t>
+            </w:r>
+            <w:proofErr w:type="spellStart"/>
+            <w:r>
+              <w:t>CollisionResistant</w:t>
+            </w:r>
+            <w:proofErr w:type="spellEnd"/>
+            <w:r>
+              <w:t xml:space="preserve">. </w:t>
+            </w:r>
+          </w:p>
+        </w:tc>
+        <w:tc>
+          <w:tcPr>
+            <w:tcW w:w="1121" w:type="dxa"/>
+          </w:tcPr>
+          <w:p>
+            <w:r>
+              <w:t>1/11/11</w:t>
+            </w:r>
+          </w:p>
+        </w:tc>
+        <w:tc>
+          <w:tcPr>
+            <w:tcW w:w="1275" w:type="dxa"/>
+            <w:gridSpan w:val="2"/>
+          </w:tcPr>
+          <w:p>
+            <w:r>
+              <w:t>Yael</w:t>
             </w:r>
           </w:p>
         </w:tc>
@@ -164,31 +254,11 @@
           <w:tcPr>
             <w:tcW w:w="851" w:type="dxa"/>
           </w:tcPr>
-          <w:p>
-            <w:r>
-              <w:t>1/11/11</w:t>
-            </w:r>
-          </w:p>
-        </w:tc>
-        <w:tc>
-          <w:tcPr>
-            <w:tcW w:w="850" w:type="dxa"/>
-          </w:tcPr>
-          <w:p>
-            <w:r>
-              <w:t>Yael</w:t>
-            </w:r>
-          </w:p>
-        </w:tc>
-        <w:tc>
-          <w:tcPr>
-            <w:tcW w:w="567" w:type="dxa"/>
-          </w:tcPr>
           <w:p/>
         </w:tc>
         <w:tc>
           <w:tcPr>
-            <w:tcW w:w="567" w:type="dxa"/>
+            <w:tcW w:w="1559" w:type="dxa"/>
           </w:tcPr>
           <w:p/>
         </w:tc>
@@ -200,7 +270,23 @@
           </w:tcPr>
           <w:p>
             <w:r>
-              <w:t>Review Tapdoor permutation init functions</w:t>
+              <w:t xml:space="preserve">Review </w:t>
+            </w:r>
+            <w:proofErr w:type="spellStart"/>
+            <w:r>
+              <w:t>Tapdoor</w:t>
+            </w:r>
+            <w:proofErr w:type="spellEnd"/>
+            <w:r>
+              <w:t xml:space="preserve"> permutation </w:t>
+            </w:r>
+            <w:proofErr w:type="spellStart"/>
+            <w:r>
+              <w:t>init</w:t>
+            </w:r>
+            <w:proofErr w:type="spellEnd"/>
+            <w:r>
+              <w:t xml:space="preserve"> functions</w:t>
             </w:r>
           </w:p>
         </w:tc>
@@ -221,7 +307,44 @@
           </w:tcPr>
           <w:p>
             <w:r>
-              <w:t>Check why we need init that accepts public, private key and params for, since in all our implementations we throw exceptions if called. If thought for future use, then specify in SDD</w:t>
+              <w:t xml:space="preserve">Check why we need </w:t>
+            </w:r>
+            <w:proofErr w:type="spellStart"/>
+            <w:r>
+              <w:t>init</w:t>
+            </w:r>
+            <w:proofErr w:type="spellEnd"/>
+            <w:r>
+              <w:t xml:space="preserve"> that accepts public, private key and </w:t>
+            </w:r>
+            <w:proofErr w:type="spellStart"/>
+            <w:r>
+              <w:t>params</w:t>
+            </w:r>
+            <w:proofErr w:type="spellEnd"/>
+            <w:r>
+              <w:t xml:space="preserve"> for, since in all our implementations we throw exceptions if called. If thought for future use, then specify in SDD</w:t>
+            </w:r>
+          </w:p>
+        </w:tc>
+        <w:tc>
+          <w:tcPr>
+            <w:tcW w:w="1121" w:type="dxa"/>
+          </w:tcPr>
+          <w:p>
+            <w:r>
+              <w:t>2/11/11</w:t>
+            </w:r>
+          </w:p>
+        </w:tc>
+        <w:tc>
+          <w:tcPr>
+            <w:tcW w:w="1275" w:type="dxa"/>
+            <w:gridSpan w:val="2"/>
+          </w:tcPr>
+          <w:p>
+            <w:r>
+              <w:t>Yael</w:t>
             </w:r>
           </w:p>
         </w:tc>
@@ -229,31 +352,11 @@
           <w:tcPr>
             <w:tcW w:w="851" w:type="dxa"/>
           </w:tcPr>
-          <w:p>
-            <w:r>
-              <w:t>2/11/11</w:t>
-            </w:r>
-          </w:p>
-        </w:tc>
-        <w:tc>
-          <w:tcPr>
-            <w:tcW w:w="850" w:type="dxa"/>
-          </w:tcPr>
-          <w:p>
-            <w:r>
-              <w:t>Yael</w:t>
-            </w:r>
-          </w:p>
-        </w:tc>
-        <w:tc>
-          <w:tcPr>
-            <w:tcW w:w="567" w:type="dxa"/>
-          </w:tcPr>
           <w:p/>
         </w:tc>
         <w:tc>
           <w:tcPr>
-            <w:tcW w:w="567" w:type="dxa"/>
+            <w:tcW w:w="1559" w:type="dxa"/>
           </w:tcPr>
           <w:p/>
         </w:tc>
@@ -265,8 +368,21 @@
           </w:tcPr>
           <w:p>
             <w:r>
-              <w:t>Add get coordinates functions to dlog GroupElement</w:t>
-            </w:r>
+              <w:t xml:space="preserve">Add get coordinates functions to </w:t>
+            </w:r>
+            <w:proofErr w:type="spellStart"/>
+            <w:r>
+              <w:t>dlog</w:t>
+            </w:r>
+            <w:proofErr w:type="spellEnd"/>
+            <w:r>
+              <w:t xml:space="preserve"> </w:t>
+            </w:r>
+            <w:proofErr w:type="spellStart"/>
+            <w:r>
+              <w:t>GroupElement</w:t>
+            </w:r>
+            <w:proofErr w:type="spellEnd"/>
           </w:p>
         </w:tc>
         <w:tc>
@@ -286,17 +402,86 @@
           </w:tcPr>
           <w:p>
             <w:r>
-              <w:t>1)Add getPointCoordinates function to ECPoint classes</w:t>
-            </w:r>
-          </w:p>
-          <w:p>
-            <w:r>
-              <w:t>2)Add getValue function to ZpElement class</w:t>
-            </w:r>
-          </w:p>
-          <w:p>
-            <w:r>
-              <w:t>3)Add the function getPoint to the ECPoint interface (it is already implemented in the concrete classes)</w:t>
+              <w:t xml:space="preserve">1)Add </w:t>
+            </w:r>
+            <w:proofErr w:type="spellStart"/>
+            <w:r>
+              <w:t>getPointCoordinates</w:t>
+            </w:r>
+            <w:proofErr w:type="spellEnd"/>
+            <w:r>
+              <w:t xml:space="preserve"> function to </w:t>
+            </w:r>
+            <w:proofErr w:type="spellStart"/>
+            <w:r>
+              <w:t>ECPoint</w:t>
+            </w:r>
+            <w:proofErr w:type="spellEnd"/>
+            <w:r>
+              <w:t xml:space="preserve"> classes</w:t>
+            </w:r>
+          </w:p>
+          <w:p>
+            <w:r>
+              <w:t xml:space="preserve">2)Add </w:t>
+            </w:r>
+            <w:proofErr w:type="spellStart"/>
+            <w:r>
+              <w:t>getValue</w:t>
+            </w:r>
+            <w:proofErr w:type="spellEnd"/>
+            <w:r>
+              <w:t xml:space="preserve"> function to </w:t>
+            </w:r>
+            <w:proofErr w:type="spellStart"/>
+            <w:r>
+              <w:t>ZpElement</w:t>
+            </w:r>
+            <w:proofErr w:type="spellEnd"/>
+            <w:r>
+              <w:t xml:space="preserve"> class</w:t>
+            </w:r>
+          </w:p>
+          <w:p>
+            <w:r>
+              <w:t xml:space="preserve">3)Add the function </w:t>
+            </w:r>
+            <w:proofErr w:type="spellStart"/>
+            <w:r>
+              <w:t>getPoint</w:t>
+            </w:r>
+            <w:proofErr w:type="spellEnd"/>
+            <w:r>
+              <w:t xml:space="preserve"> to the </w:t>
+            </w:r>
+            <w:proofErr w:type="spellStart"/>
+            <w:r>
+              <w:t>ECPoint</w:t>
+            </w:r>
+            <w:proofErr w:type="spellEnd"/>
+            <w:r>
+              <w:t xml:space="preserve"> interface (it is already implemented in the concrete classes)</w:t>
+            </w:r>
+          </w:p>
+        </w:tc>
+        <w:tc>
+          <w:tcPr>
+            <w:tcW w:w="1121" w:type="dxa"/>
+          </w:tcPr>
+          <w:p>
+            <w:r>
+              <w:t>2/11/11</w:t>
+            </w:r>
+          </w:p>
+        </w:tc>
+        <w:tc>
+          <w:tcPr>
+            <w:tcW w:w="1275" w:type="dxa"/>
+            <w:gridSpan w:val="2"/>
+          </w:tcPr>
+          <w:p>
+            <w:r>
+              <w:t>Moriya</w:t>
             </w:r>
           </w:p>
         </w:tc>
@@ -304,33 +489,17 @@
           <w:tcPr>
             <w:tcW w:w="851" w:type="dxa"/>
           </w:tcPr>
-          <w:p>
-            <w:r>
-              <w:t>2/11/11</w:t>
-            </w:r>
-          </w:p>
-        </w:tc>
-        <w:tc>
-          <w:tcPr>
-            <w:tcW w:w="850" w:type="dxa"/>
-          </w:tcPr>
-          <w:p>
-            <w:r>
-              <w:t>Moriya</w:t>
-            </w:r>
-          </w:p>
-        </w:tc>
-        <w:tc>
-          <w:tcPr>
-            <w:tcW w:w="567" w:type="dxa"/>
-          </w:tcPr>
           <w:p/>
         </w:tc>
         <w:tc>
           <w:tcPr>
-            <w:tcW w:w="567" w:type="dxa"/>
-          </w:tcPr>
-          <w:p/>
+            <w:tcW w:w="1559" w:type="dxa"/>
+          </w:tcPr>
+          <w:p>
+            <w:r>
+              <w:t>6/11/11</w:t>
+            </w:r>
+          </w:p>
         </w:tc>
       </w:tr>
       <w:tr>
@@ -342,9 +511,13 @@
             <w:r>
               <w:t xml:space="preserve">Add the functionality of point at infinity to the </w:t>
             </w:r>
-            <w:r>
-              <w:lastRenderedPageBreak/>
-              <w:t>ECDlog groups</w:t>
+            <w:proofErr w:type="spellStart"/>
+            <w:r>
+              <w:t>ECDlog</w:t>
+            </w:r>
+            <w:proofErr w:type="spellEnd"/>
+            <w:r>
+              <w:t xml:space="preserve"> groups</w:t>
             </w:r>
           </w:p>
         </w:tc>
@@ -355,33 +528,53 @@
           </w:tcPr>
           <w:p>
             <w:r>
+              <w:t>New Feature</w:t>
+            </w:r>
+          </w:p>
+        </w:tc>
+        <w:tc>
+          <w:tcPr>
+            <w:tcW w:w="2976" w:type="dxa"/>
+          </w:tcPr>
+          <w:p>
+            <w:r>
+              <w:t xml:space="preserve">1)Add a </w:t>
+            </w:r>
+            <w:proofErr w:type="spellStart"/>
+            <w:r>
+              <w:t>boolean</w:t>
+            </w:r>
+            <w:proofErr w:type="spellEnd"/>
+            <w:r>
+              <w:t xml:space="preserve"> to </w:t>
+            </w:r>
+            <w:proofErr w:type="spellStart"/>
+            <w:r>
+              <w:t>ECPoint</w:t>
+            </w:r>
+            <w:proofErr w:type="spellEnd"/>
+            <w:r>
+              <w:t xml:space="preserve"> that indicates if this point is the infinity</w:t>
+            </w:r>
+          </w:p>
+          <w:p>
+            <w:r>
+              <w:t xml:space="preserve">2)Add the functionality of the infinity point to the functions that operate the points calculations –multiply, </w:t>
+            </w:r>
+            <w:proofErr w:type="spellStart"/>
+            <w:r>
               <w:lastRenderedPageBreak/>
-              <w:t>New Feature</w:t>
-            </w:r>
-          </w:p>
-        </w:tc>
-        <w:tc>
-          <w:tcPr>
-            <w:tcW w:w="2976" w:type="dxa"/>
-          </w:tcPr>
-          <w:p>
-            <w:r>
-              <w:t>1)Add a boolean to ECPoint that indicates if this point is the infinity</w:t>
-            </w:r>
-          </w:p>
-          <w:p>
-            <w:r>
-              <w:t xml:space="preserve">2)Add the functionality of the </w:t>
-            </w:r>
-            <w:r>
-              <w:lastRenderedPageBreak/>
-              <w:t>infinity point to the functions that operate the points calculations –multiply, exponentiate, inverse, etc.</w:t>
-            </w:r>
-          </w:p>
-        </w:tc>
-        <w:tc>
-          <w:tcPr>
-            <w:tcW w:w="851" w:type="dxa"/>
+              <w:t>exponentiate</w:t>
+            </w:r>
+            <w:proofErr w:type="spellEnd"/>
+            <w:r>
+              <w:t>, inverse, etc.</w:t>
+            </w:r>
+          </w:p>
+        </w:tc>
+        <w:tc>
+          <w:tcPr>
+            <w:tcW w:w="1121" w:type="dxa"/>
           </w:tcPr>
           <w:p>
             <w:r>
@@ -392,7 +585,8 @@
         </w:tc>
         <w:tc>
           <w:tcPr>
-            <w:tcW w:w="850" w:type="dxa"/>
+            <w:tcW w:w="1275" w:type="dxa"/>
+            <w:gridSpan w:val="2"/>
           </w:tcPr>
           <w:p>
             <w:r>
@@ -402,13 +596,13 @@
         </w:tc>
         <w:tc>
           <w:tcPr>
-            <w:tcW w:w="567" w:type="dxa"/>
+            <w:tcW w:w="851" w:type="dxa"/>
           </w:tcPr>
           <w:p/>
         </w:tc>
         <w:tc>
           <w:tcPr>
-            <w:tcW w:w="567" w:type="dxa"/>
+            <w:tcW w:w="1559" w:type="dxa"/>
           </w:tcPr>
           <w:p/>
         </w:tc>
@@ -472,29 +666,30 @@
         </w:tc>
         <w:tc>
           <w:tcPr>
+            <w:tcW w:w="1121" w:type="dxa"/>
+          </w:tcPr>
+          <w:p>
+            <w:r>
+              <w:t>2/11/11</w:t>
+            </w:r>
+          </w:p>
+        </w:tc>
+        <w:tc>
+          <w:tcPr>
+            <w:tcW w:w="1275" w:type="dxa"/>
+            <w:gridSpan w:val="2"/>
+          </w:tcPr>
+          <w:p/>
+        </w:tc>
+        <w:tc>
+          <w:tcPr>
             <w:tcW w:w="851" w:type="dxa"/>
           </w:tcPr>
-          <w:p>
-            <w:r>
-              <w:t>2/11/11</w:t>
-            </w:r>
-          </w:p>
-        </w:tc>
-        <w:tc>
-          <w:tcPr>
-            <w:tcW w:w="850" w:type="dxa"/>
-          </w:tcPr>
           <w:p/>
         </w:tc>
         <w:tc>
           <w:tcPr>
-            <w:tcW w:w="567" w:type="dxa"/>
-          </w:tcPr>
-          <w:p/>
-        </w:tc>
-        <w:tc>
-          <w:tcPr>
-            <w:tcW w:w="567" w:type="dxa"/>
+            <w:tcW w:w="1559" w:type="dxa"/>
           </w:tcPr>
           <w:p/>
         </w:tc>
@@ -533,33 +728,43 @@
         </w:tc>
         <w:tc>
           <w:tcPr>
+            <w:tcW w:w="1121" w:type="dxa"/>
+          </w:tcPr>
+          <w:p>
+            <w:r>
+              <w:t>2/11/11</w:t>
+            </w:r>
+          </w:p>
+        </w:tc>
+        <w:tc>
+          <w:tcPr>
+            <w:tcW w:w="1275" w:type="dxa"/>
+            <w:gridSpan w:val="2"/>
+          </w:tcPr>
+          <w:p>
+            <w:r>
+              <w:t>Mor</w:t>
+            </w:r>
+            <w:r>
+              <w:t>i</w:t>
+            </w:r>
+            <w:r>
+              <w:t>y</w:t>
+            </w:r>
+            <w:r>
+              <w:t>a</w:t>
+            </w:r>
+          </w:p>
+        </w:tc>
+        <w:tc>
+          <w:tcPr>
             <w:tcW w:w="851" w:type="dxa"/>
           </w:tcPr>
-          <w:p>
-            <w:r>
-              <w:t>2/11/11</w:t>
-            </w:r>
-          </w:p>
-        </w:tc>
-        <w:tc>
-          <w:tcPr>
-            <w:tcW w:w="850" w:type="dxa"/>
-          </w:tcPr>
-          <w:p>
-            <w:r>
-              <w:t>Moryia</w:t>
-            </w:r>
-          </w:p>
-        </w:tc>
-        <w:tc>
-          <w:tcPr>
-            <w:tcW w:w="567" w:type="dxa"/>
-          </w:tcPr>
           <w:p/>
         </w:tc>
         <w:tc>
           <w:tcPr>
-            <w:tcW w:w="567" w:type="dxa"/>
+            <w:tcW w:w="1559" w:type="dxa"/>
           </w:tcPr>
           <w:p/>
         </w:tc>
@@ -571,8 +776,21 @@
           </w:tcPr>
           <w:p>
             <w:r>
-              <w:t>Add getElement() to GroupElements</w:t>
-            </w:r>
+              <w:t xml:space="preserve">Add </w:t>
+            </w:r>
+            <w:proofErr w:type="spellStart"/>
+            <w:r>
+              <w:t>getElement</w:t>
+            </w:r>
+            <w:proofErr w:type="spellEnd"/>
+            <w:r>
+              <w:t xml:space="preserve">() to </w:t>
+            </w:r>
+            <w:proofErr w:type="spellStart"/>
+            <w:r>
+              <w:t>GroupElements</w:t>
+            </w:r>
+            <w:proofErr w:type="spellEnd"/>
           </w:p>
         </w:tc>
         <w:tc>
@@ -592,21 +810,85 @@
           </w:tcPr>
           <w:p>
             <w:r>
-              <w:t>1)</w:t>
-            </w:r>
-            <w:r>
-              <w:t xml:space="preserve">To ZpElement </w:t>
-            </w:r>
-            <w:r>
-              <w:t xml:space="preserve">intfc </w:t>
-            </w:r>
-            <w:r>
-              <w:t>add BigInteger getElement()</w:t>
-            </w:r>
-          </w:p>
-          <w:p>
-            <w:r>
-              <w:t>2) To EcElement intfc add some functionality</w:t>
+              <w:t xml:space="preserve">1)To </w:t>
+            </w:r>
+            <w:proofErr w:type="spellStart"/>
+            <w:r>
+              <w:t>ZpElement</w:t>
+            </w:r>
+            <w:proofErr w:type="spellEnd"/>
+            <w:r>
+              <w:t xml:space="preserve"> </w:t>
+            </w:r>
+            <w:proofErr w:type="spellStart"/>
+            <w:r>
+              <w:t>intfc</w:t>
+            </w:r>
+            <w:proofErr w:type="spellEnd"/>
+            <w:r>
+              <w:t xml:space="preserve"> add </w:t>
+            </w:r>
+            <w:proofErr w:type="spellStart"/>
+            <w:r>
+              <w:t>BigInteger</w:t>
+            </w:r>
+            <w:proofErr w:type="spellEnd"/>
+            <w:r>
+              <w:t xml:space="preserve"> </w:t>
+            </w:r>
+            <w:proofErr w:type="spellStart"/>
+            <w:r>
+              <w:t>getElement</w:t>
+            </w:r>
+            <w:proofErr w:type="spellEnd"/>
+            <w:r>
+              <w:t>()</w:t>
+            </w:r>
+          </w:p>
+          <w:p>
+            <w:r>
+              <w:t xml:space="preserve">2) To </w:t>
+            </w:r>
+            <w:proofErr w:type="spellStart"/>
+            <w:r>
+              <w:t>EcElement</w:t>
+            </w:r>
+            <w:proofErr w:type="spellEnd"/>
+            <w:r>
+              <w:t xml:space="preserve"> </w:t>
+            </w:r>
+            <w:proofErr w:type="spellStart"/>
+            <w:r>
+              <w:t>intfc</w:t>
+            </w:r>
+            <w:proofErr w:type="spellEnd"/>
+            <w:r>
+              <w:t xml:space="preserve"> add some functionality</w:t>
+            </w:r>
+          </w:p>
+        </w:tc>
+        <w:tc>
+          <w:tcPr>
+            <w:tcW w:w="1121" w:type="dxa"/>
+          </w:tcPr>
+          <w:p>
+            <w:r>
+              <w:t>2/11/11</w:t>
+            </w:r>
+          </w:p>
+          <w:p/>
+        </w:tc>
+        <w:tc>
+          <w:tcPr>
+            <w:tcW w:w="1275" w:type="dxa"/>
+            <w:gridSpan w:val="2"/>
+          </w:tcPr>
+          <w:p>
+            <w:r>
+              <w:t>Moriy</w:t>
+            </w:r>
+            <w:r>
+              <w:t>a</w:t>
             </w:r>
           </w:p>
         </w:tc>
@@ -614,34 +896,17 @@
           <w:tcPr>
             <w:tcW w:w="851" w:type="dxa"/>
           </w:tcPr>
-          <w:p>
-            <w:r>
-              <w:t>2/11/11</w:t>
-            </w:r>
-          </w:p>
           <w:p/>
         </w:tc>
         <w:tc>
           <w:tcPr>
-            <w:tcW w:w="850" w:type="dxa"/>
-          </w:tcPr>
-          <w:p>
-            <w:r>
-              <w:t>Moryia</w:t>
-            </w:r>
-          </w:p>
-        </w:tc>
-        <w:tc>
-          <w:tcPr>
-            <w:tcW w:w="567" w:type="dxa"/>
-          </w:tcPr>
-          <w:p/>
-        </w:tc>
-        <w:tc>
-          <w:tcPr>
-            <w:tcW w:w="567" w:type="dxa"/>
-          </w:tcPr>
-          <w:p/>
+            <w:tcW w:w="1559" w:type="dxa"/>
+          </w:tcPr>
+          <w:p>
+            <w:r>
+              <w:t>6/11/11</w:t>
+            </w:r>
+          </w:p>
         </w:tc>
       </w:tr>
       <w:tr>
@@ -651,7 +916,15 @@
           </w:tcPr>
           <w:p>
             <w:r>
-              <w:t>Make getPoint function package private</w:t>
+              <w:t xml:space="preserve">Make </w:t>
+            </w:r>
+            <w:proofErr w:type="spellStart"/>
+            <w:r>
+              <w:t>getPoint</w:t>
+            </w:r>
+            <w:proofErr w:type="spellEnd"/>
+            <w:r>
+              <w:t xml:space="preserve"> function package private</w:t>
             </w:r>
           </w:p>
         </w:tc>
@@ -662,10 +935,7 @@
           </w:tcPr>
           <w:p>
             <w:r>
-              <w:t xml:space="preserve">Design Bug </w:t>
-            </w:r>
-            <w:r>
-              <w:t>Fix</w:t>
+              <w:t>Design Bug Fix</w:t>
             </w:r>
           </w:p>
         </w:tc>
@@ -675,7 +945,45 @@
           </w:tcPr>
           <w:p>
             <w:r>
-              <w:t>And every other function that is only called by the respective Dlog group in the package</w:t>
+              <w:t xml:space="preserve">And every other function that is only called by the respective </w:t>
+            </w:r>
+            <w:proofErr w:type="spellStart"/>
+            <w:r>
+              <w:t>Dlog</w:t>
+            </w:r>
+            <w:proofErr w:type="spellEnd"/>
+            <w:r>
+              <w:t xml:space="preserve"> group in the package</w:t>
+            </w:r>
+          </w:p>
+        </w:tc>
+        <w:tc>
+          <w:tcPr>
+            <w:tcW w:w="1121" w:type="dxa"/>
+          </w:tcPr>
+          <w:p>
+            <w:r>
+              <w:t>3/11/11</w:t>
+            </w:r>
+          </w:p>
+        </w:tc>
+        <w:tc>
+          <w:tcPr>
+            <w:tcW w:w="1275" w:type="dxa"/>
+            <w:gridSpan w:val="2"/>
+          </w:tcPr>
+          <w:p>
+            <w:r>
+              <w:t>Mor</w:t>
+            </w:r>
+            <w:r>
+              <w:t>i</w:t>
+            </w:r>
+            <w:r>
+              <w:t>y</w:t>
+            </w:r>
+            <w:r>
+              <w:t>a</w:t>
             </w:r>
           </w:p>
         </w:tc>
@@ -683,35 +991,19 @@
           <w:tcPr>
             <w:tcW w:w="851" w:type="dxa"/>
           </w:tcPr>
-          <w:p>
-            <w:r>
-              <w:t>3/11/11</w:t>
-            </w:r>
-          </w:p>
-        </w:tc>
-        <w:tc>
-          <w:tcPr>
-            <w:tcW w:w="850" w:type="dxa"/>
-          </w:tcPr>
-          <w:p>
-            <w:r>
-              <w:t>Moryia</w:t>
+          <w:p/>
+        </w:tc>
+        <w:tc>
+          <w:tcPr>
+            <w:tcW w:w="1559" w:type="dxa"/>
+          </w:tcPr>
+          <w:p>
+            <w:r>
+              <w:t>6/11/11</w:t>
             </w:r>
             <w:bookmarkStart w:id="0" w:name="_GoBack"/>
             <w:bookmarkEnd w:id="0"/>
           </w:p>
-        </w:tc>
-        <w:tc>
-          <w:tcPr>
-            <w:tcW w:w="567" w:type="dxa"/>
-          </w:tcPr>
-          <w:p/>
-        </w:tc>
-        <w:tc>
-          <w:tcPr>
-            <w:tcW w:w="567" w:type="dxa"/>
-          </w:tcPr>
-          <w:p/>
         </w:tc>
       </w:tr>
     </w:tbl>
@@ -793,13 +1085,7 @@
     </w:p>
     <w:p>
       <w:r>
-        <w:t>Owner: The person r</w:t>
-      </w:r>
-      <w:r>
-        <w:t>esponsible for solving task</w:t>
-      </w:r>
-      <w:r>
-        <w:t>.</w:t>
+        <w:t>Owner: The person responsible for solving task.</w:t>
       </w:r>
     </w:p>
     <w:p/>
@@ -817,6 +1103,7 @@
         </w:numPr>
       </w:pPr>
       <w:r>
+        <w:lastRenderedPageBreak/>
         <w:t>Very Low</w:t>
       </w:r>
     </w:p>

</xml_diff>

<commit_message>
Added Dlog tasks that involve bug fixing, existing design fixing and new features.
git-svn-id: https://svn.cs.biu.ac.il/svn/development/SDK@566 ba1fec17-5bc3-4c1d-a110-6a66ae20c876
</commit_message>
<xml_diff>
--- a/Docs/Miscelanous/SCAPI Project open tasks.docx
+++ b/Docs/Miscelanous/SCAPI Project open tasks.docx
@@ -651,7 +651,7 @@
             <w:pPr>
               <w:pStyle w:val="yiv1845351524msonormal"/>
             </w:pPr>
-            <w:hyperlink r:id="rId6" w:tgtFrame="_blank" w:history="1">
+            <w:hyperlink r:id="rId7" w:tgtFrame="_blank" w:history="1">
               <w:r>
                 <w:rPr>
                   <w:rStyle w:val="yshortcuts2"/>
@@ -1001,16 +1001,626 @@
             <w:r>
               <w:t>6/11/11</w:t>
             </w:r>
+          </w:p>
+        </w:tc>
+      </w:tr>
+      <w:tr>
+        <w:tc>
+          <w:tcPr>
+            <w:tcW w:w="1515" w:type="dxa"/>
+          </w:tcPr>
+          <w:p>
+            <w:r>
+              <w:t xml:space="preserve">Rename the </w:t>
+            </w:r>
+            <w:proofErr w:type="spellStart"/>
+            <w:r>
+              <w:t>Dlog</w:t>
+            </w:r>
+            <w:proofErr w:type="spellEnd"/>
+            <w:r>
+              <w:t xml:space="preserve"> groups we have right now as </w:t>
+            </w:r>
+            <w:proofErr w:type="spellStart"/>
+            <w:r>
+              <w:t>DlogZpSafePrime</w:t>
+            </w:r>
+            <w:proofErr w:type="spellEnd"/>
+            <w:r>
+              <w:t xml:space="preserve"> and make it inherit from </w:t>
+            </w:r>
+            <w:proofErr w:type="spellStart"/>
+            <w:r>
+              <w:t>DlogZp</w:t>
+            </w:r>
+            <w:proofErr w:type="spellEnd"/>
+            <w:r>
+              <w:t xml:space="preserve"> and mark it as </w:t>
+            </w:r>
+            <w:proofErr w:type="spellStart"/>
+            <w:r>
+              <w:t>DDHSecure</w:t>
+            </w:r>
+            <w:proofErr w:type="spellEnd"/>
+          </w:p>
+        </w:tc>
+        <w:tc>
+          <w:tcPr>
+            <w:tcW w:w="1854" w:type="dxa"/>
+            <w:gridSpan w:val="2"/>
+          </w:tcPr>
+          <w:p/>
+        </w:tc>
+        <w:tc>
+          <w:tcPr>
+            <w:tcW w:w="2976" w:type="dxa"/>
+          </w:tcPr>
+          <w:p>
+            <w:r>
+              <w:t>In constructor of  group check that p = 2q+1</w:t>
+            </w:r>
+          </w:p>
+        </w:tc>
+        <w:tc>
+          <w:tcPr>
+            <w:tcW w:w="851" w:type="dxa"/>
+          </w:tcPr>
+          <w:p/>
+        </w:tc>
+        <w:tc>
+          <w:tcPr>
+            <w:tcW w:w="850" w:type="dxa"/>
+            <w:gridSpan w:val="2"/>
+          </w:tcPr>
+          <w:p/>
+        </w:tc>
+        <w:tc>
+          <w:tcPr>
+            <w:tcW w:w="567" w:type="dxa"/>
+          </w:tcPr>
+          <w:p/>
+        </w:tc>
+        <w:tc>
+          <w:tcPr>
+            <w:tcW w:w="567" w:type="dxa"/>
+          </w:tcPr>
+          <w:p/>
+        </w:tc>
+      </w:tr>
+      <w:tr>
+        <w:tc>
+          <w:tcPr>
+            <w:tcW w:w="1515" w:type="dxa"/>
+          </w:tcPr>
+          <w:p>
+            <w:r>
+              <w:t xml:space="preserve">Add to SRS documentation that we need to write a </w:t>
+            </w:r>
+            <w:proofErr w:type="spellStart"/>
+            <w:r>
+              <w:t>DlogZp</w:t>
+            </w:r>
+            <w:proofErr w:type="spellEnd"/>
+            <w:r>
+              <w:t xml:space="preserve"> that is general</w:t>
+            </w:r>
+          </w:p>
+        </w:tc>
+        <w:tc>
+          <w:tcPr>
+            <w:tcW w:w="1854" w:type="dxa"/>
+            <w:gridSpan w:val="2"/>
+          </w:tcPr>
+          <w:p/>
+        </w:tc>
+        <w:tc>
+          <w:tcPr>
+            <w:tcW w:w="2976" w:type="dxa"/>
+          </w:tcPr>
+          <w:p/>
+        </w:tc>
+        <w:tc>
+          <w:tcPr>
+            <w:tcW w:w="851" w:type="dxa"/>
+          </w:tcPr>
+          <w:p/>
+        </w:tc>
+        <w:tc>
+          <w:tcPr>
+            <w:tcW w:w="850" w:type="dxa"/>
+            <w:gridSpan w:val="2"/>
+          </w:tcPr>
+          <w:p/>
+        </w:tc>
+        <w:tc>
+          <w:tcPr>
+            <w:tcW w:w="567" w:type="dxa"/>
+          </w:tcPr>
+          <w:p/>
+        </w:tc>
+        <w:tc>
+          <w:tcPr>
+            <w:tcW w:w="567" w:type="dxa"/>
+          </w:tcPr>
+          <w:p/>
+        </w:tc>
+      </w:tr>
+      <w:tr>
+        <w:tc>
+          <w:tcPr>
+            <w:tcW w:w="1515" w:type="dxa"/>
+          </w:tcPr>
+          <w:p>
+            <w:r>
+              <w:t xml:space="preserve">Add to </w:t>
+            </w:r>
+            <w:proofErr w:type="spellStart"/>
+            <w:r>
+              <w:t>dloggroupsafe</w:t>
+            </w:r>
+            <w:r>
+              <w:lastRenderedPageBreak/>
+              <w:t>prime</w:t>
+            </w:r>
+            <w:proofErr w:type="spellEnd"/>
+            <w:r>
+              <w:t xml:space="preserve"> a constructor that receives the length of p and chooses a random safe prime p and find</w:t>
+            </w:r>
+            <w:r>
+              <w:t>s</w:t>
+            </w:r>
+            <w:r>
+              <w:t xml:space="preserve"> the g</w:t>
+            </w:r>
+          </w:p>
+        </w:tc>
+        <w:tc>
+          <w:tcPr>
+            <w:tcW w:w="1854" w:type="dxa"/>
+            <w:gridSpan w:val="2"/>
+          </w:tcPr>
+          <w:p/>
+        </w:tc>
+        <w:tc>
+          <w:tcPr>
+            <w:tcW w:w="2976" w:type="dxa"/>
+          </w:tcPr>
+          <w:p/>
+        </w:tc>
+        <w:tc>
+          <w:tcPr>
+            <w:tcW w:w="851" w:type="dxa"/>
+          </w:tcPr>
+          <w:p/>
+        </w:tc>
+        <w:tc>
+          <w:tcPr>
+            <w:tcW w:w="850" w:type="dxa"/>
+            <w:gridSpan w:val="2"/>
+          </w:tcPr>
+          <w:p/>
+        </w:tc>
+        <w:tc>
+          <w:tcPr>
+            <w:tcW w:w="567" w:type="dxa"/>
+          </w:tcPr>
+          <w:p/>
+        </w:tc>
+        <w:tc>
+          <w:tcPr>
+            <w:tcW w:w="567" w:type="dxa"/>
+          </w:tcPr>
+          <w:p/>
+        </w:tc>
+      </w:tr>
+      <w:tr>
+        <w:tc>
+          <w:tcPr>
+            <w:tcW w:w="1515" w:type="dxa"/>
+          </w:tcPr>
+          <w:p>
+            <w:r>
+              <w:lastRenderedPageBreak/>
+              <w:t xml:space="preserve">Bug: </w:t>
+            </w:r>
+            <w:proofErr w:type="spellStart"/>
+            <w:r>
+              <w:t>ZpGroupParams</w:t>
+            </w:r>
+            <w:proofErr w:type="spellEnd"/>
+            <w:r>
+              <w:t xml:space="preserve"> need to check that p = 2q + 1 and then check </w:t>
+            </w:r>
+            <w:proofErr w:type="spellStart"/>
+            <w:r>
+              <w:t>primality</w:t>
+            </w:r>
+            <w:proofErr w:type="spellEnd"/>
+            <w:r>
+              <w:t xml:space="preserve"> for both</w:t>
+            </w:r>
+          </w:p>
+        </w:tc>
+        <w:tc>
+          <w:tcPr>
+            <w:tcW w:w="1854" w:type="dxa"/>
+            <w:gridSpan w:val="2"/>
+          </w:tcPr>
+          <w:p/>
+        </w:tc>
+        <w:tc>
+          <w:tcPr>
+            <w:tcW w:w="2976" w:type="dxa"/>
+          </w:tcPr>
+          <w:p/>
+        </w:tc>
+        <w:tc>
+          <w:tcPr>
+            <w:tcW w:w="851" w:type="dxa"/>
+          </w:tcPr>
+          <w:p/>
+        </w:tc>
+        <w:tc>
+          <w:tcPr>
+            <w:tcW w:w="850" w:type="dxa"/>
+            <w:gridSpan w:val="2"/>
+          </w:tcPr>
+          <w:p/>
+        </w:tc>
+        <w:tc>
+          <w:tcPr>
+            <w:tcW w:w="567" w:type="dxa"/>
+          </w:tcPr>
+          <w:p/>
+        </w:tc>
+        <w:tc>
+          <w:tcPr>
+            <w:tcW w:w="567" w:type="dxa"/>
+          </w:tcPr>
+          <w:p/>
+        </w:tc>
+      </w:tr>
+      <w:tr>
+        <w:tc>
+          <w:tcPr>
+            <w:tcW w:w="1515" w:type="dxa"/>
+          </w:tcPr>
+          <w:p>
+            <w:pPr>
+              <w:autoSpaceDE w:val="0"/>
+              <w:autoSpaceDN w:val="0"/>
+              <w:adjustRightInd w:val="0"/>
+              <w:rPr>
+                <w:rFonts w:ascii="Consolas" w:hAnsi="Consolas" w:cs="Consolas"/>
+                <w:sz w:val="19"/>
+                <w:szCs w:val="19"/>
+              </w:rPr>
+            </w:pPr>
+            <w:r>
+              <w:t xml:space="preserve">In Function </w:t>
+            </w:r>
+            <w:proofErr w:type="spellStart"/>
+            <w:r>
+              <w:rPr>
+                <w:rFonts w:ascii="Consolas" w:hAnsi="Consolas" w:cs="Consolas"/>
+                <w:sz w:val="19"/>
+                <w:szCs w:val="19"/>
+              </w:rPr>
+              <w:t>createDlogZp</w:t>
+            </w:r>
+            <w:proofErr w:type="spellEnd"/>
+          </w:p>
+          <w:p>
+            <w:r>
+              <w:t>In DlogGroup.cpp of JNI change the name of the argument “element” to “</w:t>
+            </w:r>
+            <w:proofErr w:type="spellStart"/>
+            <w:r>
+              <w:t>possibleGenerator</w:t>
+            </w:r>
+            <w:proofErr w:type="spellEnd"/>
+            <w:r>
+              <w:t>”</w:t>
+            </w:r>
+          </w:p>
+        </w:tc>
+        <w:tc>
+          <w:tcPr>
+            <w:tcW w:w="1854" w:type="dxa"/>
+            <w:gridSpan w:val="2"/>
+          </w:tcPr>
+          <w:p/>
+        </w:tc>
+        <w:tc>
+          <w:tcPr>
+            <w:tcW w:w="2976" w:type="dxa"/>
+          </w:tcPr>
+          <w:p/>
+        </w:tc>
+        <w:tc>
+          <w:tcPr>
+            <w:tcW w:w="851" w:type="dxa"/>
+          </w:tcPr>
+          <w:p/>
+        </w:tc>
+        <w:tc>
+          <w:tcPr>
+            <w:tcW w:w="850" w:type="dxa"/>
+            <w:gridSpan w:val="2"/>
+          </w:tcPr>
+          <w:p/>
+        </w:tc>
+        <w:tc>
+          <w:tcPr>
+            <w:tcW w:w="567" w:type="dxa"/>
+          </w:tcPr>
+          <w:p/>
+        </w:tc>
+        <w:tc>
+          <w:tcPr>
+            <w:tcW w:w="567" w:type="dxa"/>
+          </w:tcPr>
+          <w:p/>
+        </w:tc>
+      </w:tr>
+      <w:tr>
+        <w:tc>
+          <w:tcPr>
+            <w:tcW w:w="1515" w:type="dxa"/>
+          </w:tcPr>
+          <w:p>
+            <w:pPr>
+              <w:autoSpaceDE w:val="0"/>
+              <w:autoSpaceDN w:val="0"/>
+              <w:adjustRightInd w:val="0"/>
+              <w:rPr>
+                <w:rFonts w:cstheme="minorHAnsi"/>
+              </w:rPr>
+            </w:pPr>
+            <w:proofErr w:type="spellStart"/>
+            <w:r>
+              <w:rPr>
+                <w:rFonts w:cstheme="minorHAnsi"/>
+              </w:rPr>
+              <w:t>PointerToGroup</w:t>
+            </w:r>
+            <w:proofErr w:type="spellEnd"/>
+            <w:r>
+              <w:rPr>
+                <w:rFonts w:cstheme="minorHAnsi"/>
+              </w:rPr>
+              <w:t xml:space="preserve"> is a member</w:t>
+            </w:r>
             <w:bookmarkStart w:id="0" w:name="_GoBack"/>
             <w:bookmarkEnd w:id="0"/>
+            <w:r>
+              <w:rPr>
+                <w:rFonts w:cstheme="minorHAnsi"/>
+              </w:rPr>
+              <w:t xml:space="preserve"> variable of </w:t>
+            </w:r>
+            <w:proofErr w:type="spellStart"/>
+            <w:r>
+              <w:rPr>
+                <w:rFonts w:cstheme="minorHAnsi"/>
+              </w:rPr>
+              <w:t>CryptoPPDlogZp</w:t>
+            </w:r>
+            <w:proofErr w:type="spellEnd"/>
+            <w:r>
+              <w:rPr>
+                <w:rFonts w:cstheme="minorHAnsi"/>
+              </w:rPr>
+              <w:t>. It shouldn’t start with capital</w:t>
+            </w:r>
+          </w:p>
+        </w:tc>
+        <w:tc>
+          <w:tcPr>
+            <w:tcW w:w="1854" w:type="dxa"/>
+            <w:gridSpan w:val="2"/>
+          </w:tcPr>
+          <w:p>
+            <w:pPr>
+              <w:rPr>
+                <w:rFonts w:cstheme="minorHAnsi"/>
+              </w:rPr>
+            </w:pPr>
+          </w:p>
+        </w:tc>
+        <w:tc>
+          <w:tcPr>
+            <w:tcW w:w="2976" w:type="dxa"/>
+          </w:tcPr>
+          <w:p>
+            <w:pPr>
+              <w:rPr>
+                <w:rFonts w:cstheme="minorHAnsi"/>
+              </w:rPr>
+            </w:pPr>
+          </w:p>
+        </w:tc>
+        <w:tc>
+          <w:tcPr>
+            <w:tcW w:w="851" w:type="dxa"/>
+          </w:tcPr>
+          <w:p>
+            <w:pPr>
+              <w:rPr>
+                <w:rFonts w:cstheme="minorHAnsi"/>
+              </w:rPr>
+            </w:pPr>
+          </w:p>
+        </w:tc>
+        <w:tc>
+          <w:tcPr>
+            <w:tcW w:w="850" w:type="dxa"/>
+            <w:gridSpan w:val="2"/>
+          </w:tcPr>
+          <w:p>
+            <w:pPr>
+              <w:rPr>
+                <w:rFonts w:cstheme="minorHAnsi"/>
+              </w:rPr>
+            </w:pPr>
+          </w:p>
+        </w:tc>
+        <w:tc>
+          <w:tcPr>
+            <w:tcW w:w="567" w:type="dxa"/>
+          </w:tcPr>
+          <w:p>
+            <w:pPr>
+              <w:rPr>
+                <w:rFonts w:cstheme="minorHAnsi"/>
+              </w:rPr>
+            </w:pPr>
+          </w:p>
+        </w:tc>
+        <w:tc>
+          <w:tcPr>
+            <w:tcW w:w="567" w:type="dxa"/>
+          </w:tcPr>
+          <w:p>
+            <w:pPr>
+              <w:rPr>
+                <w:rFonts w:cstheme="minorHAnsi"/>
+              </w:rPr>
+            </w:pPr>
+          </w:p>
+        </w:tc>
+      </w:tr>
+      <w:tr>
+        <w:tc>
+          <w:tcPr>
+            <w:tcW w:w="1515" w:type="dxa"/>
+          </w:tcPr>
+          <w:p>
+            <w:pPr>
+              <w:autoSpaceDE w:val="0"/>
+              <w:autoSpaceDN w:val="0"/>
+              <w:adjustRightInd w:val="0"/>
+              <w:rPr>
+                <w:rFonts w:cstheme="minorHAnsi"/>
+              </w:rPr>
+            </w:pPr>
+            <w:r>
+              <w:rPr>
+                <w:rFonts w:cstheme="minorHAnsi"/>
+              </w:rPr>
+              <w:t xml:space="preserve">Make all mathematical operations in that don’t involve a specific instance </w:t>
+            </w:r>
+            <w:proofErr w:type="gramStart"/>
+            <w:r>
+              <w:rPr>
+                <w:rFonts w:cstheme="minorHAnsi"/>
+              </w:rPr>
+              <w:t xml:space="preserve">in  </w:t>
+            </w:r>
+            <w:proofErr w:type="spellStart"/>
+            <w:r>
+              <w:rPr>
+                <w:rFonts w:cstheme="minorHAnsi"/>
+              </w:rPr>
+              <w:t>DlogGroup</w:t>
+            </w:r>
+            <w:proofErr w:type="spellEnd"/>
+            <w:proofErr w:type="gramEnd"/>
+            <w:r>
+              <w:rPr>
+                <w:rFonts w:cstheme="minorHAnsi"/>
+              </w:rPr>
+              <w:t xml:space="preserve"> static.</w:t>
+            </w:r>
+          </w:p>
+        </w:tc>
+        <w:tc>
+          <w:tcPr>
+            <w:tcW w:w="1854" w:type="dxa"/>
+            <w:gridSpan w:val="2"/>
+          </w:tcPr>
+          <w:p>
+            <w:pPr>
+              <w:rPr>
+                <w:rFonts w:cstheme="minorHAnsi"/>
+              </w:rPr>
+            </w:pPr>
+          </w:p>
+        </w:tc>
+        <w:tc>
+          <w:tcPr>
+            <w:tcW w:w="2976" w:type="dxa"/>
+          </w:tcPr>
+          <w:p>
+            <w:pPr>
+              <w:rPr>
+                <w:rFonts w:cstheme="minorHAnsi"/>
+              </w:rPr>
+            </w:pPr>
+          </w:p>
+        </w:tc>
+        <w:tc>
+          <w:tcPr>
+            <w:tcW w:w="851" w:type="dxa"/>
+          </w:tcPr>
+          <w:p>
+            <w:pPr>
+              <w:rPr>
+                <w:rFonts w:cstheme="minorHAnsi"/>
+              </w:rPr>
+            </w:pPr>
+          </w:p>
+        </w:tc>
+        <w:tc>
+          <w:tcPr>
+            <w:tcW w:w="850" w:type="dxa"/>
+            <w:gridSpan w:val="2"/>
+          </w:tcPr>
+          <w:p>
+            <w:pPr>
+              <w:rPr>
+                <w:rFonts w:cstheme="minorHAnsi"/>
+              </w:rPr>
+            </w:pPr>
+          </w:p>
+        </w:tc>
+        <w:tc>
+          <w:tcPr>
+            <w:tcW w:w="567" w:type="dxa"/>
+          </w:tcPr>
+          <w:p>
+            <w:pPr>
+              <w:rPr>
+                <w:rFonts w:cstheme="minorHAnsi"/>
+              </w:rPr>
+            </w:pPr>
+          </w:p>
+        </w:tc>
+        <w:tc>
+          <w:tcPr>
+            <w:tcW w:w="567" w:type="dxa"/>
+          </w:tcPr>
+          <w:p>
+            <w:pPr>
+              <w:rPr>
+                <w:rFonts w:cstheme="minorHAnsi"/>
+              </w:rPr>
+            </w:pPr>
           </w:p>
         </w:tc>
       </w:tr>
     </w:tbl>
-    <w:p/>
+    <w:p>
+      <w:pPr>
+        <w:rPr>
+          <w:rFonts w:cstheme="minorHAnsi"/>
+        </w:rPr>
+      </w:pPr>
+    </w:p>
     <w:p/>
     <w:p>
       <w:r>
+        <w:lastRenderedPageBreak/>
         <w:t xml:space="preserve">Possible categories are: </w:t>
       </w:r>
     </w:p>
@@ -1103,7 +1713,6 @@
         </w:numPr>
       </w:pPr>
       <w:r>
-        <w:lastRenderedPageBreak/>
         <w:t>Very Low</w:t>
       </w:r>
     </w:p>
@@ -1959,6 +2568,46 @@
     <w:basedOn w:val="DefaultParagraphFont"/>
     <w:rsid w:val="00381F13"/>
   </w:style>
+  <w:style w:type="paragraph" w:styleId="BalloonText">
+    <w:name w:val="Balloon Text"/>
+    <w:basedOn w:val="Normal"/>
+    <w:link w:val="BalloonTextChar"/>
+    <w:uiPriority w:val="99"/>
+    <w:semiHidden/>
+    <w:unhideWhenUsed/>
+    <w:rsid w:val="00A263F7"/>
+    <w:pPr>
+      <w:spacing w:after="0" w:line="240" w:lineRule="auto"/>
+    </w:pPr>
+    <w:rPr>
+      <w:rFonts w:ascii="Tahoma" w:hAnsi="Tahoma" w:cs="Tahoma"/>
+      <w:sz w:val="16"/>
+      <w:szCs w:val="16"/>
+    </w:rPr>
+  </w:style>
+  <w:style w:type="character" w:customStyle="1" w:styleId="BalloonTextChar">
+    <w:name w:val="Balloon Text Char"/>
+    <w:basedOn w:val="DefaultParagraphFont"/>
+    <w:link w:val="BalloonText"/>
+    <w:uiPriority w:val="99"/>
+    <w:semiHidden/>
+    <w:rsid w:val="00A263F7"/>
+    <w:rPr>
+      <w:rFonts w:ascii="Tahoma" w:hAnsi="Tahoma" w:cs="Tahoma"/>
+      <w:sz w:val="16"/>
+      <w:szCs w:val="16"/>
+    </w:rPr>
+  </w:style>
+  <w:style w:type="paragraph" w:styleId="Revision">
+    <w:name w:val="Revision"/>
+    <w:hidden/>
+    <w:uiPriority w:val="99"/>
+    <w:semiHidden/>
+    <w:rsid w:val="00A263F7"/>
+    <w:pPr>
+      <w:spacing w:after="0" w:line="240" w:lineRule="auto"/>
+    </w:pPr>
+  </w:style>
 </w:styles>
 </file>
 
@@ -2242,6 +2891,46 @@
     <w:name w:val="yshortcuts2"/>
     <w:basedOn w:val="DefaultParagraphFont"/>
     <w:rsid w:val="00381F13"/>
+  </w:style>
+  <w:style w:type="paragraph" w:styleId="BalloonText">
+    <w:name w:val="Balloon Text"/>
+    <w:basedOn w:val="Normal"/>
+    <w:link w:val="BalloonTextChar"/>
+    <w:uiPriority w:val="99"/>
+    <w:semiHidden/>
+    <w:unhideWhenUsed/>
+    <w:rsid w:val="00A263F7"/>
+    <w:pPr>
+      <w:spacing w:after="0" w:line="240" w:lineRule="auto"/>
+    </w:pPr>
+    <w:rPr>
+      <w:rFonts w:ascii="Tahoma" w:hAnsi="Tahoma" w:cs="Tahoma"/>
+      <w:sz w:val="16"/>
+      <w:szCs w:val="16"/>
+    </w:rPr>
+  </w:style>
+  <w:style w:type="character" w:customStyle="1" w:styleId="BalloonTextChar">
+    <w:name w:val="Balloon Text Char"/>
+    <w:basedOn w:val="DefaultParagraphFont"/>
+    <w:link w:val="BalloonText"/>
+    <w:uiPriority w:val="99"/>
+    <w:semiHidden/>
+    <w:rsid w:val="00A263F7"/>
+    <w:rPr>
+      <w:rFonts w:ascii="Tahoma" w:hAnsi="Tahoma" w:cs="Tahoma"/>
+      <w:sz w:val="16"/>
+      <w:szCs w:val="16"/>
+    </w:rPr>
+  </w:style>
+  <w:style w:type="paragraph" w:styleId="Revision">
+    <w:name w:val="Revision"/>
+    <w:hidden/>
+    <w:uiPriority w:val="99"/>
+    <w:semiHidden/>
+    <w:rsid w:val="00A263F7"/>
+    <w:pPr>
+      <w:spacing w:after="0" w:line="240" w:lineRule="auto"/>
+    </w:pPr>
   </w:style>
 </w:styles>
 </file>
@@ -2529,4 +3218,16 @@
   <a:objectDefaults/>
   <a:extraClrSchemeLst/>
 </a:theme>
+</file>
+
+<file path=customXml/item1.xml><?xml version="1.0" encoding="utf-8"?>
+<b:Sources xmlns:b="http://schemas.openxmlformats.org/officeDocument/2006/bibliography" xmlns="http://schemas.openxmlformats.org/officeDocument/2006/bibliography" SelectedStyle="\APA.XSL" StyleName="APA"/>
+</file>
+
+<file path=customXml/itemProps1.xml><?xml version="1.0" encoding="utf-8"?>
+<ds:datastoreItem xmlns:ds="http://schemas.openxmlformats.org/officeDocument/2006/customXml" ds:itemID="{F59BE44E-CBE6-4341-B448-DD08739DC635}">
+  <ds:schemaRefs>
+    <ds:schemaRef ds:uri="http://schemas.openxmlformats.org/officeDocument/2006/bibliography"/>
+  </ds:schemaRefs>
+</ds:datastoreItem>
 </file>
</xml_diff>